<commit_message>
culling info from Christoph's sys doc
</commit_message>
<xml_diff>
--- a/SystemOverview_CMC20140429.docx
+++ b/SystemOverview_CMC20140429.docx
@@ -4141,9 +4141,7 @@
           <w:pPr/>
         </w:pPrChange>
       </w:pPr>
-      <w:bookmarkStart w:id="255" w:name="_GoBack"/>
-      <w:bookmarkEnd w:id="255"/>
-      <w:ins w:id="256" w:author="Christy Caudill" w:date="2014-04-29T15:25:00Z">
+      <w:ins w:id="255" w:author="Christy Caudill" w:date="2014-04-29T15:25:00Z">
         <w:r>
           <w:rPr>
             <w:lang w:eastAsia="ja-JP"/>
@@ -4234,7 +4232,289 @@
     <w:p>
       <w:pPr>
         <w:pStyle w:val="Heading2"/>
-      </w:pPr>
+        <w:rPr>
+          <w:ins w:id="256" w:author="Christy Caudill" w:date="2014-04-29T16:37:00Z"/>
+        </w:rPr>
+      </w:pPr>
+    </w:p>
+    <w:p>
+      <w:pPr>
+        <w:pStyle w:val="Heading2"/>
+        <w:rPr>
+          <w:ins w:id="257" w:author="Christy Caudill" w:date="2014-04-29T16:37:00Z"/>
+        </w:rPr>
+      </w:pPr>
+    </w:p>
+    <w:p>
+      <w:pPr>
+        <w:pStyle w:val="Heading2"/>
+        <w:rPr>
+          <w:ins w:id="258" w:author="Christy Caudill" w:date="2014-04-29T16:37:00Z"/>
+        </w:rPr>
+      </w:pPr>
+    </w:p>
+    <w:p>
+      <w:pPr>
+        <w:pStyle w:val="Heading2"/>
+        <w:rPr>
+          <w:ins w:id="259" w:author="Christy Caudill" w:date="2014-04-29T16:37:00Z"/>
+        </w:rPr>
+      </w:pPr>
+    </w:p>
+    <w:p>
+      <w:pPr>
+        <w:pStyle w:val="Heading2"/>
+      </w:pPr>
+      <w:r>
+        <w:rPr>
+          <w:noProof/>
+        </w:rPr>
+        <w:lastRenderedPageBreak/>
+        <mc:AlternateContent>
+          <mc:Choice Requires="wps">
+            <w:drawing>
+              <wp:anchor distT="0" distB="0" distL="114300" distR="114300" simplePos="0" relativeHeight="251662848" behindDoc="0" locked="0" layoutInCell="1" allowOverlap="1" wp14:anchorId="3ED567A5" wp14:editId="4DBCB59C">
+                <wp:simplePos x="0" y="0"/>
+                <wp:positionH relativeFrom="margin">
+                  <wp:posOffset>131445</wp:posOffset>
+                </wp:positionH>
+                <wp:positionV relativeFrom="paragraph">
+                  <wp:posOffset>3054350</wp:posOffset>
+                </wp:positionV>
+                <wp:extent cx="5906770" cy="758825"/>
+                <wp:effectExtent l="0" t="0" r="0" b="3175"/>
+                <wp:wrapTopAndBottom/>
+                <wp:docPr id="3" name="Text Box 3"/>
+                <wp:cNvGraphicFramePr/>
+                <a:graphic xmlns:a="http://schemas.openxmlformats.org/drawingml/2006/main">
+                  <a:graphicData uri="http://schemas.microsoft.com/office/word/2010/wordprocessingShape">
+                    <wps:wsp>
+                      <wps:cNvSpPr txBox="1"/>
+                      <wps:spPr>
+                        <a:xfrm>
+                          <a:off x="0" y="0"/>
+                          <a:ext cx="5906770" cy="758825"/>
+                        </a:xfrm>
+                        <a:prstGeom prst="rect">
+                          <a:avLst/>
+                        </a:prstGeom>
+                        <a:solidFill>
+                          <a:prstClr val="white"/>
+                        </a:solidFill>
+                        <a:ln>
+                          <a:noFill/>
+                        </a:ln>
+                        <a:effectLst/>
+                      </wps:spPr>
+                      <wps:txbx>
+                        <w:txbxContent>
+                          <w:p>
+                            <w:pPr>
+                              <w:pStyle w:val="Caption"/>
+                              <w:rPr>
+                                <w:rFonts w:eastAsia="Times New Roman" w:cs="Arial"/>
+                                <w:iCs/>
+                                <w:noProof/>
+                                <w:sz w:val="28"/>
+                                <w:szCs w:val="28"/>
+                              </w:rPr>
+                            </w:pPr>
+                            <w:r>
+                              <w:t xml:space="preserve">Figure </w:t>
+                            </w:r>
+                            <w:r>
+                              <w:fldChar w:fldCharType="begin"/>
+                            </w:r>
+                            <w:r>
+                              <w:instrText xml:space="preserve"> SEQ Figure \* ARABIC </w:instrText>
+                            </w:r>
+                            <w:r>
+                              <w:fldChar w:fldCharType="separate"/>
+                            </w:r>
+                            <w:r>
+                              <w:rPr>
+                                <w:noProof/>
+                              </w:rPr>
+                              <w:t>1</w:t>
+                            </w:r>
+                            <w:r>
+                              <w:rPr>
+                                <w:noProof/>
+                              </w:rPr>
+                              <w:fldChar w:fldCharType="end"/>
+                            </w:r>
+                            <w:r>
+                              <w:t>. Functional components of National Geothermal Data System</w:t>
+                            </w:r>
+                            <w:r>
+                              <w:rPr>
+                                <w:noProof/>
+                              </w:rPr>
+                              <w:t>. A variety of implementation choices are available for each of the components. Components on the left are mostly hosted by system servers, and interact with the client components on the right through a collection of interfaces defined by the service profiles.</w:t>
+                            </w:r>
+                          </w:p>
+                          <w:p>
+                            <w:pPr>
+                              <w:pStyle w:val="Caption"/>
+                              <w:rPr>
+                                <w:noProof/>
+                              </w:rPr>
+                            </w:pPr>
+                          </w:p>
+                        </w:txbxContent>
+                      </wps:txbx>
+                      <wps:bodyPr rot="0" spcFirstLastPara="0" vertOverflow="overflow" horzOverflow="overflow" vert="horz" wrap="square" lIns="0" tIns="0" rIns="0" bIns="0" numCol="1" spcCol="0" rtlCol="0" fromWordArt="0" anchor="t" anchorCtr="0" forceAA="0" compatLnSpc="1">
+                        <a:prstTxWarp prst="textNoShape">
+                          <a:avLst/>
+                        </a:prstTxWarp>
+                        <a:noAutofit/>
+                      </wps:bodyPr>
+                    </wps:wsp>
+                  </a:graphicData>
+                </a:graphic>
+                <wp14:sizeRelH relativeFrom="margin">
+                  <wp14:pctWidth>0</wp14:pctWidth>
+                </wp14:sizeRelH>
+                <wp14:sizeRelV relativeFrom="margin">
+                  <wp14:pctHeight>0</wp14:pctHeight>
+                </wp14:sizeRelV>
+              </wp:anchor>
+            </w:drawing>
+          </mc:Choice>
+          <mc:Fallback>
+            <w:pict>
+              <v:shapetype id="_x0000_t202" coordsize="21600,21600" o:spt="202" path="m,l,21600r21600,l21600,xe">
+                <v:stroke joinstyle="miter"/>
+                <v:path gradientshapeok="t" o:connecttype="rect"/>
+              </v:shapetype>
+              <v:shape id="Text Box 3" o:spid="_x0000_s1026" type="#_x0000_t202" style="position:absolute;margin-left:10.35pt;margin-top:240.5pt;width:465.1pt;height:59.75pt;z-index:251662848;visibility:visible;mso-wrap-style:square;mso-width-percent:0;mso-height-percent:0;mso-wrap-distance-left:9pt;mso-wrap-distance-top:0;mso-wrap-distance-right:9pt;mso-wrap-distance-bottom:0;mso-position-horizontal:absolute;mso-position-horizontal-relative:margin;mso-position-vertical:absolute;mso-position-vertical-relative:text;mso-width-percent:0;mso-height-percent:0;mso-width-relative:margin;mso-height-relative:margin;v-text-anchor:top" o:gfxdata="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" stroked="f">
+                <v:textbox inset="0,0,0,0">
+                  <w:txbxContent>
+                    <w:p>
+                      <w:pPr>
+                        <w:pStyle w:val="Caption"/>
+                        <w:rPr>
+                          <w:rFonts w:eastAsia="Times New Roman" w:cs="Arial"/>
+                          <w:iCs/>
+                          <w:noProof/>
+                          <w:sz w:val="28"/>
+                          <w:szCs w:val="28"/>
+                        </w:rPr>
+                      </w:pPr>
+                      <w:r>
+                        <w:t xml:space="preserve">Figure </w:t>
+                      </w:r>
+                      <w:r>
+                        <w:fldChar w:fldCharType="begin"/>
+                      </w:r>
+                      <w:r>
+                        <w:instrText xml:space="preserve"> SEQ Figure \* ARABIC </w:instrText>
+                      </w:r>
+                      <w:r>
+                        <w:fldChar w:fldCharType="separate"/>
+                      </w:r>
+                      <w:r>
+                        <w:rPr>
+                          <w:noProof/>
+                        </w:rPr>
+                        <w:t>1</w:t>
+                      </w:r>
+                      <w:r>
+                        <w:rPr>
+                          <w:noProof/>
+                        </w:rPr>
+                        <w:fldChar w:fldCharType="end"/>
+                      </w:r>
+                      <w:r>
+                        <w:t>. Functional components of National Geothermal Data System</w:t>
+                      </w:r>
+                      <w:r>
+                        <w:rPr>
+                          <w:noProof/>
+                        </w:rPr>
+                        <w:t>. A variety of implementation choices are available for each of the components. Components on the left are mostly hosted by system servers, and interact with the client components on the right through a collection of interfaces defined by the service profiles.</w:t>
+                      </w:r>
+                    </w:p>
+                    <w:p>
+                      <w:pPr>
+                        <w:pStyle w:val="Caption"/>
+                        <w:rPr>
+                          <w:noProof/>
+                        </w:rPr>
+                      </w:pPr>
+                    </w:p>
+                  </w:txbxContent>
+                </v:textbox>
+                <w10:wrap type="topAndBottom" anchorx="margin"/>
+              </v:shape>
+            </w:pict>
+          </mc:Fallback>
+        </mc:AlternateContent>
+      </w:r>
+      <w:r>
+        <w:rPr>
+          <w:noProof/>
+        </w:rPr>
+        <w:drawing>
+          <wp:anchor distT="0" distB="0" distL="114300" distR="114300" simplePos="0" relativeHeight="251654656" behindDoc="0" locked="0" layoutInCell="1" allowOverlap="0" wp14:anchorId="3ED567A7" wp14:editId="3389BAAB">
+            <wp:simplePos x="0" y="0"/>
+            <wp:positionH relativeFrom="margin">
+              <wp:posOffset>111760</wp:posOffset>
+            </wp:positionH>
+            <wp:positionV relativeFrom="margin">
+              <wp:posOffset>-334010</wp:posOffset>
+            </wp:positionV>
+            <wp:extent cx="5906770" cy="3309620"/>
+            <wp:effectExtent l="0" t="0" r="0" b="5080"/>
+            <wp:wrapTopAndBottom/>
+            <wp:docPr id="2" name="Picture 2"/>
+            <wp:cNvGraphicFramePr>
+              <a:graphicFrameLocks xmlns:a="http://schemas.openxmlformats.org/drawingml/2006/main" noChangeAspect="1"/>
+            </wp:cNvGraphicFramePr>
+            <a:graphic xmlns:a="http://schemas.openxmlformats.org/drawingml/2006/main">
+              <a:graphicData uri="http://schemas.openxmlformats.org/drawingml/2006/picture">
+                <pic:pic xmlns:pic="http://schemas.openxmlformats.org/drawingml/2006/picture">
+                  <pic:nvPicPr>
+                    <pic:cNvPr id="0" name="Picture 2"/>
+                    <pic:cNvPicPr>
+                      <a:picLocks noChangeAspect="1" noChangeArrowheads="1"/>
+                    </pic:cNvPicPr>
+                  </pic:nvPicPr>
+                  <pic:blipFill>
+                    <a:blip r:embed="rId14">
+                      <a:extLst>
+                        <a:ext uri="{28A0092B-C50C-407E-A947-70E740481C1C}">
+                          <a14:useLocalDpi xmlns:a14="http://schemas.microsoft.com/office/drawing/2010/main" val="0"/>
+                        </a:ext>
+                      </a:extLst>
+                    </a:blip>
+                    <a:srcRect/>
+                    <a:stretch>
+                      <a:fillRect/>
+                    </a:stretch>
+                  </pic:blipFill>
+                  <pic:spPr bwMode="auto">
+                    <a:xfrm>
+                      <a:off x="0" y="0"/>
+                      <a:ext cx="5906770" cy="3309620"/>
+                    </a:xfrm>
+                    <a:prstGeom prst="rect">
+                      <a:avLst/>
+                    </a:prstGeom>
+                    <a:noFill/>
+                  </pic:spPr>
+                </pic:pic>
+              </a:graphicData>
+            </a:graphic>
+            <wp14:sizeRelH relativeFrom="page">
+              <wp14:pctWidth>0</wp14:pctWidth>
+            </wp14:sizeRelH>
+            <wp14:sizeRelV relativeFrom="page">
+              <wp14:pctHeight>0</wp14:pctHeight>
+            </wp14:sizeRelV>
+          </wp:anchor>
+        </w:drawing>
+      </w:r>
       <w:r>
         <w:t>Functional components</w:t>
       </w:r>
@@ -4251,6 +4531,11 @@
       </w:r>
     </w:p>
     <w:p>
+      <w:pPr>
+        <w:rPr>
+          <w:del w:id="260" w:author="Christy Caudill" w:date="2014-04-29T16:32:00Z"/>
+        </w:rPr>
+      </w:pPr>
       <w:r>
         <w:rPr>
           <w:noProof/>
@@ -4327,11 +4612,7 @@
           </mc:Choice>
           <mc:Fallback>
             <w:pict>
-              <v:shapetype id="_x0000_t202" coordsize="21600,21600" o:spt="202" path="m,l,21600r21600,l21600,xe">
-                <v:stroke joinstyle="miter"/>
-                <v:path gradientshapeok="t" o:connecttype="rect"/>
-              </v:shapetype>
-              <v:shape id="Text Box 5" o:spid="_x0000_s1026" type="#_x0000_t202" style="position:absolute;margin-left:565.15pt;margin-top:196.95pt;width:467.25pt;height:58pt;z-index:251664896;visibility:visible;mso-wrap-style:square;mso-width-percent:0;mso-height-percent:0;mso-wrap-distance-left:9pt;mso-wrap-distance-top:0;mso-wrap-distance-right:9pt;mso-wrap-distance-bottom:0;mso-position-horizontal:absolute;mso-position-horizontal-relative:text;mso-position-vertical:absolute;mso-position-vertical-relative:text;mso-width-percent:0;mso-height-percent:0;mso-width-relative:page;mso-height-relative:page;v-text-anchor:top" o:gfxdata="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" stroked="f">
+              <v:shape id="Text Box 5" o:spid="_x0000_s1027" type="#_x0000_t202" style="position:absolute;margin-left:565.15pt;margin-top:196.95pt;width:467.25pt;height:58pt;z-index:251664896;visibility:visible;mso-wrap-style:square;mso-width-percent:0;mso-height-percent:0;mso-wrap-distance-left:9pt;mso-wrap-distance-top:0;mso-wrap-distance-right:9pt;mso-wrap-distance-bottom:0;mso-position-horizontal:absolute;mso-position-horizontal-relative:text;mso-position-vertical:absolute;mso-position-vertical-relative:text;mso-width-percent:0;mso-height-percent:0;mso-width-relative:page;mso-height-relative:page;v-text-anchor:top" o:gfxdata="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" stroked="f">
                 <v:path arrowok="t"/>
                 <v:textbox style="mso-fit-shape-to-text:t" inset="0,0,0,0">
                   <w:txbxContent>
@@ -4385,314 +4666,105 @@
       </w:r>
     </w:p>
     <w:p>
+      <w:pPr>
+        <w:rPr>
+          <w:del w:id="261" w:author="Christy Caudill" w:date="2014-04-29T16:33:00Z"/>
+        </w:rPr>
+      </w:pPr>
+      <w:r>
+        <w:t>The CSW service requires all conformant implementations to return metadata using a simple XML encoding of the Dublin Core Elements and Terms</w:t>
+      </w:r>
+      <w:r>
+        <w:t xml:space="preserve"> (csw:record)</w:t>
+      </w:r>
+      <w:r>
+        <w:t xml:space="preserve">, and defines a </w:t>
+      </w:r>
+      <w:r>
+        <w:t>collection of metadata content elements as</w:t>
+      </w:r>
+      <w:r>
+        <w:t xml:space="preserve"> core queryable and returnable elements (see OGC 07-006r1). The base CSW specification adds a bounding box as a core queryable requirement for any CSW cat</w:t>
+      </w:r>
+      <w:r>
+        <w:t>a</w:t>
+      </w:r>
+      <w:r>
+        <w:t xml:space="preserve">log.  </w:t>
+      </w:r>
+      <w:r>
+        <w:t xml:space="preserve">Any CSW server must be able to search for criteria based on core queryable elements, and must include the core returnable elements in </w:t>
+      </w:r>
+      <w:r>
+        <w:t xml:space="preserve">csw:record XML </w:t>
+      </w:r>
+      <w:r>
+        <w:t xml:space="preserve">response documents (although </w:t>
+      </w:r>
+      <w:r>
+        <w:t>e</w:t>
+      </w:r>
+      <w:r>
+        <w:t>l</w:t>
+      </w:r>
+      <w:r>
+        <w:t xml:space="preserve">ement </w:t>
+      </w:r>
+      <w:r>
+        <w:t>values may be nil). In addition a</w:t>
+      </w:r>
+      <w:r>
+        <w:t xml:space="preserve"> CSW service can </w:t>
+      </w:r>
+      <w:r>
+        <w:t>offer</w:t>
+      </w:r>
+      <w:r>
+        <w:t xml:space="preserve"> any</w:t>
+      </w:r>
+      <w:r>
+        <w:t xml:space="preserve"> other</w:t>
+      </w:r>
+      <w:r>
+        <w:t xml:space="preserve"> xml schema for metad</w:t>
+      </w:r>
+      <w:r>
+        <w:t>a</w:t>
+      </w:r>
+      <w:r>
+        <w:t>ta content, and in the geospatial community, the most widely used profile is for the ISO 19115/19115 metadata. Use of this metadata schema allows richer metadata content that enables greater automation of access to resources.</w:t>
+      </w:r>
+    </w:p>
+    <w:p>
       <w:r>
         <w:lastRenderedPageBreak/>
-        <w:t>The CSW service requires all conformant implementations to return metadata using a simple XML encoding of the Dublin Core Elements and Terms</w:t>
-      </w:r>
-      <w:r>
-        <w:t xml:space="preserve"> (csw:record)</w:t>
-      </w:r>
-      <w:r>
-        <w:t xml:space="preserve">, and defines a </w:t>
-      </w:r>
-      <w:r>
-        <w:t>collection of metadata content elements as</w:t>
-      </w:r>
-      <w:r>
-        <w:t xml:space="preserve"> core queryable and returnable elements (see OGC 07-006r1). The base CSW specification adds a bounding box as a core queryable requirement for any CSW cat</w:t>
+        <w:t xml:space="preserve">NGDS Catalog </w:t>
+      </w:r>
+      <w:r>
+        <w:t xml:space="preserve">instances </w:t>
+      </w:r>
+      <w:r>
+        <w:t>may be implemented with various software and hardware configur</w:t>
       </w:r>
       <w:r>
         <w:t>a</w:t>
       </w:r>
       <w:r>
-        <w:t xml:space="preserve">log.  </w:t>
-      </w:r>
-      <w:r>
-        <w:t xml:space="preserve">Any CSW server must be able to search for criteria based on core queryable elements, and must include the core returnable elements in </w:t>
-      </w:r>
-      <w:r>
-        <w:t xml:space="preserve">csw:record XML </w:t>
-      </w:r>
-      <w:r>
-        <w:t xml:space="preserve">response documents (although </w:t>
+        <w:t>tions on any node in the system. To be an NGDS compatible/compliant catalog, the only r</w:t>
       </w:r>
       <w:r>
         <w:t>e</w:t>
       </w:r>
       <w:r>
-        <w:t>l</w:t>
-      </w:r>
-      <w:r>
-        <w:t xml:space="preserve">ement </w:t>
-      </w:r>
-      <w:r>
-        <w:t>values may be nil). In addition a</w:t>
-      </w:r>
-      <w:r>
-        <w:t xml:space="preserve"> CSW service can </w:t>
-      </w:r>
-      <w:r>
-        <w:t>offer</w:t>
-      </w:r>
-      <w:r>
-        <w:t xml:space="preserve"> any</w:t>
-      </w:r>
-      <w:r>
-        <w:t xml:space="preserve"> other</w:t>
-      </w:r>
-      <w:r>
-        <w:t xml:space="preserve"> xml schema for metad</w:t>
-      </w:r>
-      <w:r>
-        <w:t>a</w:t>
-      </w:r>
-      <w:r>
-        <w:t>ta content, and in the geospatial community, the most widely used profile is for the ISO 19115/19115 metadata. Use of this metadata schema allows richer metadata content that enables greater automation of access to resources.</w:t>
-      </w:r>
-    </w:p>
-    <w:p>
-      <w:r>
-        <w:rPr>
-          <w:noProof/>
-        </w:rPr>
-        <mc:AlternateContent>
-          <mc:Choice Requires="wps">
-            <w:drawing>
-              <wp:anchor distT="0" distB="0" distL="114300" distR="114300" simplePos="0" relativeHeight="251662848" behindDoc="0" locked="0" layoutInCell="1" allowOverlap="1" wp14:anchorId="3ED567A5" wp14:editId="3ED567A6">
-                <wp:simplePos x="0" y="0"/>
-                <wp:positionH relativeFrom="margin">
-                  <wp:align>center</wp:align>
-                </wp:positionH>
-                <wp:positionV relativeFrom="paragraph">
-                  <wp:posOffset>3227070</wp:posOffset>
-                </wp:positionV>
-                <wp:extent cx="5907024" cy="758952"/>
-                <wp:effectExtent l="0" t="0" r="0" b="3175"/>
-                <wp:wrapTopAndBottom/>
-                <wp:docPr id="3" name="Text Box 3"/>
-                <wp:cNvGraphicFramePr/>
-                <a:graphic xmlns:a="http://schemas.openxmlformats.org/drawingml/2006/main">
-                  <a:graphicData uri="http://schemas.microsoft.com/office/word/2010/wordprocessingShape">
-                    <wps:wsp>
-                      <wps:cNvSpPr txBox="1"/>
-                      <wps:spPr>
-                        <a:xfrm>
-                          <a:off x="0" y="0"/>
-                          <a:ext cx="5907024" cy="758952"/>
-                        </a:xfrm>
-                        <a:prstGeom prst="rect">
-                          <a:avLst/>
-                        </a:prstGeom>
-                        <a:solidFill>
-                          <a:prstClr val="white"/>
-                        </a:solidFill>
-                        <a:ln>
-                          <a:noFill/>
-                        </a:ln>
-                        <a:effectLst/>
-                      </wps:spPr>
-                      <wps:txbx>
-                        <w:txbxContent>
-                          <w:p>
-                            <w:pPr>
-                              <w:pStyle w:val="Caption"/>
-                              <w:rPr>
-                                <w:rFonts w:eastAsia="Times New Roman" w:cs="Arial"/>
-                                <w:iCs/>
-                                <w:noProof/>
-                                <w:sz w:val="28"/>
-                                <w:szCs w:val="28"/>
-                              </w:rPr>
-                            </w:pPr>
-                            <w:r>
-                              <w:t xml:space="preserve">Figure </w:t>
-                            </w:r>
-                            <w:fldSimple w:instr=" SEQ Figure \* ARABIC ">
-                              <w:r>
-                                <w:rPr>
-                                  <w:noProof/>
-                                </w:rPr>
-                                <w:t>1</w:t>
-                              </w:r>
-                            </w:fldSimple>
-                            <w:r>
-                              <w:t>. Functional components of National Geothermal Data System</w:t>
-                            </w:r>
-                            <w:r>
-                              <w:rPr>
-                                <w:noProof/>
-                              </w:rPr>
-                              <w:t>. A variety of implementation choices are available for each of the components. Components on the left are mostly hosted by system servers, and interact with the client components on the right through a collection of interfaces defined by the service profiles.</w:t>
-                            </w:r>
-                          </w:p>
-                          <w:p>
-                            <w:pPr>
-                              <w:pStyle w:val="Caption"/>
-                              <w:rPr>
-                                <w:noProof/>
-                              </w:rPr>
-                            </w:pPr>
-                          </w:p>
-                        </w:txbxContent>
-                      </wps:txbx>
-                      <wps:bodyPr rot="0" spcFirstLastPara="0" vertOverflow="overflow" horzOverflow="overflow" vert="horz" wrap="square" lIns="0" tIns="0" rIns="0" bIns="0" numCol="1" spcCol="0" rtlCol="0" fromWordArt="0" anchor="t" anchorCtr="0" forceAA="0" compatLnSpc="1">
-                        <a:prstTxWarp prst="textNoShape">
-                          <a:avLst/>
-                        </a:prstTxWarp>
-                        <a:noAutofit/>
-                      </wps:bodyPr>
-                    </wps:wsp>
-                  </a:graphicData>
-                </a:graphic>
-                <wp14:sizeRelH relativeFrom="margin">
-                  <wp14:pctWidth>0</wp14:pctWidth>
-                </wp14:sizeRelH>
-                <wp14:sizeRelV relativeFrom="margin">
-                  <wp14:pctHeight>0</wp14:pctHeight>
-                </wp14:sizeRelV>
-              </wp:anchor>
-            </w:drawing>
-          </mc:Choice>
-          <mc:Fallback>
-            <w:pict>
-              <v:shape id="Text Box 3" o:spid="_x0000_s1027" type="#_x0000_t202" style="position:absolute;margin-left:0;margin-top:254.1pt;width:465.1pt;height:59.75pt;z-index:251662848;visibility:visible;mso-wrap-style:square;mso-width-percent:0;mso-height-percent:0;mso-wrap-distance-left:9pt;mso-wrap-distance-top:0;mso-wrap-distance-right:9pt;mso-wrap-distance-bottom:0;mso-position-horizontal:center;mso-position-horizontal-relative:margin;mso-position-vertical:absolute;mso-position-vertical-relative:text;mso-width-percent:0;mso-height-percent:0;mso-width-relative:margin;mso-height-relative:margin;v-text-anchor:top" o:gfxdata="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" stroked="f">
-                <v:textbox inset="0,0,0,0">
-                  <w:txbxContent>
-                    <w:p>
-                      <w:pPr>
-                        <w:pStyle w:val="Caption"/>
-                        <w:rPr>
-                          <w:rFonts w:eastAsia="Times New Roman" w:cs="Arial"/>
-                          <w:iCs/>
-                          <w:noProof/>
-                          <w:sz w:val="28"/>
-                          <w:szCs w:val="28"/>
-                        </w:rPr>
-                      </w:pPr>
-                      <w:r>
-                        <w:t xml:space="preserve">Figure </w:t>
-                      </w:r>
-                      <w:fldSimple w:instr=" SEQ Figure \* ARABIC ">
-                        <w:r>
-                          <w:rPr>
-                            <w:noProof/>
-                          </w:rPr>
-                          <w:t>1</w:t>
-                        </w:r>
-                      </w:fldSimple>
-                      <w:r>
-                        <w:t>. Functional components of National Geothermal Data System</w:t>
-                      </w:r>
-                      <w:r>
-                        <w:rPr>
-                          <w:noProof/>
-                        </w:rPr>
-                        <w:t>. A variety of implementation choices are available for each of the components. Components on the left are mostly hosted by system servers, and interact with the client components on the right through a collection of interfaces defined by the service profiles.</w:t>
-                      </w:r>
-                    </w:p>
-                    <w:p>
-                      <w:pPr>
-                        <w:pStyle w:val="Caption"/>
-                        <w:rPr>
-                          <w:noProof/>
-                        </w:rPr>
-                      </w:pPr>
-                    </w:p>
-                  </w:txbxContent>
-                </v:textbox>
-                <w10:wrap type="topAndBottom" anchorx="margin"/>
-              </v:shape>
-            </w:pict>
-          </mc:Fallback>
-        </mc:AlternateContent>
-      </w:r>
-      <w:r>
-        <w:rPr>
-          <w:noProof/>
-        </w:rPr>
-        <w:drawing>
-          <wp:anchor distT="0" distB="0" distL="114300" distR="114300" simplePos="0" relativeHeight="251654656" behindDoc="0" locked="0" layoutInCell="1" allowOverlap="0" wp14:anchorId="3ED567A7" wp14:editId="3ED567A8">
-            <wp:simplePos x="0" y="0"/>
-            <wp:positionH relativeFrom="margin">
-              <wp:align>center</wp:align>
-            </wp:positionH>
-            <wp:positionV relativeFrom="margin">
-              <wp:posOffset>-91440</wp:posOffset>
-            </wp:positionV>
-            <wp:extent cx="5907024" cy="3310128"/>
-            <wp:effectExtent l="0" t="0" r="0" b="5080"/>
-            <wp:wrapTopAndBottom/>
-            <wp:docPr id="2" name="Picture 2"/>
-            <wp:cNvGraphicFramePr>
-              <a:graphicFrameLocks xmlns:a="http://schemas.openxmlformats.org/drawingml/2006/main" noChangeAspect="1"/>
-            </wp:cNvGraphicFramePr>
-            <a:graphic xmlns:a="http://schemas.openxmlformats.org/drawingml/2006/main">
-              <a:graphicData uri="http://schemas.openxmlformats.org/drawingml/2006/picture">
-                <pic:pic xmlns:pic="http://schemas.openxmlformats.org/drawingml/2006/picture">
-                  <pic:nvPicPr>
-                    <pic:cNvPr id="0" name="Picture 2"/>
-                    <pic:cNvPicPr>
-                      <a:picLocks noChangeAspect="1" noChangeArrowheads="1"/>
-                    </pic:cNvPicPr>
-                  </pic:nvPicPr>
-                  <pic:blipFill>
-                    <a:blip r:embed="rId14">
-                      <a:extLst>
-                        <a:ext uri="{28A0092B-C50C-407E-A947-70E740481C1C}">
-                          <a14:useLocalDpi xmlns:a14="http://schemas.microsoft.com/office/drawing/2010/main" val="0"/>
-                        </a:ext>
-                      </a:extLst>
-                    </a:blip>
-                    <a:srcRect/>
-                    <a:stretch>
-                      <a:fillRect/>
-                    </a:stretch>
-                  </pic:blipFill>
-                  <pic:spPr bwMode="auto">
-                    <a:xfrm>
-                      <a:off x="0" y="0"/>
-                      <a:ext cx="5907024" cy="3310128"/>
-                    </a:xfrm>
-                    <a:prstGeom prst="rect">
-                      <a:avLst/>
-                    </a:prstGeom>
-                    <a:noFill/>
-                  </pic:spPr>
-                </pic:pic>
-              </a:graphicData>
-            </a:graphic>
-            <wp14:sizeRelH relativeFrom="page">
-              <wp14:pctWidth>0</wp14:pctWidth>
-            </wp14:sizeRelH>
-            <wp14:sizeRelV relativeFrom="page">
-              <wp14:pctHeight>0</wp14:pctHeight>
-            </wp14:sizeRelV>
-          </wp:anchor>
-        </w:drawing>
-      </w:r>
-      <w:r>
-        <w:t xml:space="preserve">NGDS Catalog </w:t>
-      </w:r>
-      <w:r>
-        <w:t xml:space="preserve">instances </w:t>
-      </w:r>
-      <w:r>
-        <w:t>may be implemented with various software and hardware configur</w:t>
-      </w:r>
-      <w:r>
-        <w:t>a</w:t>
-      </w:r>
-      <w:r>
-        <w:t>tions on any node in the system. To be an NGDS compatible/compliant catalog, the only r</w:t>
-      </w:r>
-      <w:r>
-        <w:t>e</w:t>
-      </w:r>
-      <w:r>
         <w:t xml:space="preserve">quirement is that they implement an NGDS catalog service profile, and provide metadata in at least one outputFormat schema and profile that conforms to an NGDS metadata interchange specification. </w:t>
       </w:r>
     </w:p>
     <w:p>
+      <w:pPr>
+        <w:rPr>
+          <w:del w:id="262" w:author="Christy Caudill" w:date="2014-04-29T16:37:00Z"/>
+        </w:rPr>
+      </w:pPr>
       <w:r>
         <w:t xml:space="preserve">A metadata content requirement recommendation is being considered by the </w:t>
       </w:r>
@@ -4726,17 +4798,260 @@
         </w:r>
       </w:hyperlink>
       <w:r>
-        <w:t xml:space="preserve">) has recently been utilized extensively for describing network resources using a simplified scheme similar to csw:record, but with more structured XML to </w:t>
-      </w:r>
+        <w:t>) has recently been utilized extensively for describing network resources using a simplified scheme similar to csw:record, but with more structured XML to promote greater interoperability. The intention of the USGIN approach is that a small number of these encoding schemes would be adopted, with mappings allowing lossless conversion of co</w:t>
+      </w:r>
+      <w:r>
+        <w:t>n</w:t>
+      </w:r>
+      <w:r>
+        <w:t>tent between schemes, allowing implementation of software metadata clients with advanced functionality to streamline user access to the actual described resources.</w:t>
+      </w:r>
+    </w:p>
+    <w:p>
+      <w:pPr>
+        <w:pStyle w:val="Heading3"/>
+      </w:pPr>
+      <w:r>
+        <w:t>Document repository</w:t>
+      </w:r>
+    </w:p>
+    <w:p>
+      <w:r>
+        <w:t>Data in documents will be accessed via URL from document repositories, which are basically web-accessible file systems. In this context, ‘document’ is used in a very general way as a pac</w:t>
+      </w:r>
+      <w:r>
+        <w:t>k</w:t>
+      </w:r>
+      <w:r>
+        <w:t>aged body of intellectual work with an author (or editor, compiler, or similar originating role), a title, and some status with respect to Review/authority/quality. Documents can be packaged in a single file</w:t>
+      </w:r>
+      <w:r>
+        <w:t xml:space="preserve"> (e.g. a MS Word document)</w:t>
+      </w:r>
+      <w:r>
+        <w:t xml:space="preserve"> or a group of related, linked digital files</w:t>
+      </w:r>
+      <w:r>
+        <w:t xml:space="preserve"> (e.g. ESRI Shape file)</w:t>
+      </w:r>
+      <w:r>
+        <w:t>. Documents provide a straightforward path to get data online quickly and easily for the data provider, but if this approach is used for datasets (e.g. Excel spreadsheets, Microsoft Access d</w:t>
+      </w:r>
+      <w:r>
+        <w:t>a</w:t>
+      </w:r>
+      <w:r>
+        <w:t>tabases), it requires the data consumer to do all data integration work themselves.</w:t>
+      </w:r>
+      <w:r>
+        <w:t xml:space="preserve"> In addition, for the datasets to be useful for data consumers, the metadata descriptions must clearly define the e</w:t>
+      </w:r>
+      <w:r>
+        <w:t>n</w:t>
+      </w:r>
+      <w:r>
+        <w:t>tities and attributes (or features and properties) of the datasets such that users can understand their meaning.</w:t>
+      </w:r>
+    </w:p>
+    <w:p>
+      <w:r>
+        <w:t>Many options are available for implementing document repositories, including DSpace (FOSS</w:t>
+      </w:r>
+      <w:r>
+        <w:t xml:space="preserve">, </w:t>
+      </w:r>
+      <w:r>
+        <w:t>http://www.dspace.org/</w:t>
+      </w:r>
+      <w:r>
+        <w:t xml:space="preserve">), OCLC ContentDM (commercial), </w:t>
+      </w:r>
+      <w:r>
+        <w:t>Fedora (</w:t>
+      </w:r>
+      <w:r>
+        <w:t>http://fedora-commons.org/</w:t>
+      </w:r>
+      <w:r>
+        <w:t xml:space="preserve">), </w:t>
+      </w:r>
+      <w:r>
+        <w:t>and the Drupal-based document repository developed in collaboration with the USGIN project</w:t>
+      </w:r>
+      <w:r>
+        <w:t xml:space="preserve"> (http://repository.usgin.org)</w:t>
+      </w:r>
+      <w:r>
+        <w:t>. In order to integrate holdings in system document repositories</w:t>
+      </w:r>
+      <w:r>
+        <w:t>, a system repository must make available</w:t>
+      </w:r>
+      <w:r>
+        <w:t xml:space="preserve"> metadata for contained resources </w:t>
+      </w:r>
+      <w:r>
+        <w:t xml:space="preserve">using </w:t>
+      </w:r>
+      <w:r>
+        <w:t>a NGDS metadata interchange format</w:t>
+      </w:r>
+      <w:r>
+        <w:t xml:space="preserve"> that can be inserted into the NGDS catalog system. This metadata must </w:t>
+      </w:r>
+      <w:r>
+        <w:t xml:space="preserve">contain the required </w:t>
+      </w:r>
+      <w:r>
+        <w:t xml:space="preserve">minimum </w:t>
+      </w:r>
+      <w:r>
+        <w:t>content</w:t>
+      </w:r>
+      <w:r>
+        <w:t xml:space="preserve"> to allow discovery and access to any do</w:t>
+      </w:r>
+      <w:r>
+        <w:t>c</w:t>
+      </w:r>
+      <w:r>
+        <w:t>ument in an NGDS repository</w:t>
+      </w:r>
+      <w:r>
+        <w:t>, including a URL that will retrieve the resource</w:t>
+      </w:r>
+      <w:r>
+        <w:t xml:space="preserve">. </w:t>
+      </w:r>
+    </w:p>
+    <w:p>
+      <w:pPr>
+        <w:pStyle w:val="Heading3"/>
+      </w:pPr>
+      <w:r>
+        <w:t>Data Servers</w:t>
+      </w:r>
+    </w:p>
+    <w:p>
+      <w:r>
+        <w:t xml:space="preserve">A Data Server is any </w:t>
+      </w:r>
+      <w:r>
+        <w:t>component that implements a service providing data using at least one pr</w:t>
+      </w:r>
+      <w:r>
+        <w:t>o</w:t>
+      </w:r>
+      <w:r>
+        <w:t>tocol and interchange format conforming to an NGDS specification.</w:t>
+      </w:r>
+      <w:r>
+        <w:t xml:space="preserve"> Data service delivery of content differs from the simpler document-based delivery because it requires that the format and content delivered will conform to some know set of rules, allowing software to interact directly with the data server to facilitate user acquisition and integration of data into their work enviro</w:t>
+      </w:r>
+      <w:r>
+        <w:t>n</w:t>
+      </w:r>
+      <w:r>
+        <w:t xml:space="preserve">ment. </w:t>
+      </w:r>
+    </w:p>
+    <w:p>
       <w:r>
         <w:lastRenderedPageBreak/>
-        <w:t>promote greater interoperability. The intention of the USGIN approach is that a small number of these encoding schemes would be adopted, with mappings allowing lossless conversion of co</w:t>
+        <w:t>Data delivery through a service requires the service provider to perform any necessary data int</w:t>
+      </w:r>
+      <w:r>
+        <w:t>e</w:t>
+      </w:r>
+      <w:r>
+        <w:t xml:space="preserve">gration operations to get content into the schema conforming to the service profile. This requires more work for the data provider than the simpler document deliver approach, and thus will have to be implemented incrementally based on the quantity and significance of various data items. Data types that are deemed suitable for service delivery will have NGDS protocols, interchange formats, and vocabularies defined to enable automated access to those data. </w:t>
+      </w:r>
+    </w:p>
+    <w:p>
+      <w:r>
+        <w:t>Since many of the data types are associated with geographically located features, the Open Ge</w:t>
+      </w:r>
+      <w:r>
+        <w:t>o</w:t>
+      </w:r>
+      <w:r>
+        <w:t>spatial Consortium Web Feature Service (WFS) is proposed as the starting point for implement</w:t>
+      </w:r>
+      <w:r>
+        <w:t>a</w:t>
+      </w:r>
+      <w:r>
+        <w:t xml:space="preserve">tion of feature services. This protocol uses GML geometry for location description, and allows feature types to be defined that are characterized by feature specific xml schema. </w:t>
+      </w:r>
+    </w:p>
+    <w:p>
+      <w:r>
+        <w:t xml:space="preserve">A number of international efforts are under way to develop specifications for data interchange of geoscience information (GeoSciML), and basic observation and measurement data (ISO19156). These xml schema are very flexible to allow representation of a wide range of content, but are thus correspondingly complex. Currently there are no client applications that can do more that transform complex xml to html for display. </w:t>
+      </w:r>
+    </w:p>
+    <w:p>
+      <w:r>
+        <w:t xml:space="preserve">Thus, in the initial phase of the project services will be defined using simple xml schema with string and numeric-valued elements. These services can be consumed by existing clients like ArcMap and Quantum GIS. </w:t>
+      </w:r>
+      <w:r>
+        <w:t>S</w:t>
+      </w:r>
+      <w:r>
+        <w:t>imple</w:t>
+      </w:r>
+      <w:r>
+        <w:t xml:space="preserve"> feature</w:t>
+      </w:r>
+      <w:r>
+        <w:t xml:space="preserve"> schema will be compatible with </w:t>
+      </w:r>
+      <w:r>
+        <w:t xml:space="preserve">GeoSciML, </w:t>
+      </w:r>
+      <w:r>
+        <w:t xml:space="preserve"> ISO specifications</w:t>
+      </w:r>
+      <w:r>
+        <w:t>, and other complex standard schema</w:t>
+      </w:r>
+      <w:r>
+        <w:t xml:space="preserve"> to the degree that is practical. As clients are developed for richer-content complex feature services, the NGDS </w:t>
+      </w:r>
+      <w:r>
+        <w:t>can adopt</w:t>
+      </w:r>
+      <w:r>
+        <w:t xml:space="preserve"> more complex</w:t>
+      </w:r>
+      <w:r>
+        <w:t>, i</w:t>
       </w:r>
       <w:r>
         <w:t>n</w:t>
       </w:r>
       <w:r>
-        <w:t>tent between schemes, allowing implementation of software metadata clients with advanced functionality to streamline user access to the actual described resources.</w:t>
+        <w:t>formation-rich</w:t>
+      </w:r>
+      <w:r>
+        <w:t xml:space="preserve"> schema.  There are also a number of other data formats in use in related comm</w:t>
+      </w:r>
+      <w:r>
+        <w:t>u</w:t>
+      </w:r>
+      <w:r>
+        <w:t>nities for geoscience information interchange, including WaterML in use by the CUAHSI pr</w:t>
+      </w:r>
+      <w:r>
+        <w:t>o</w:t>
+      </w:r>
+      <w:r>
+        <w:t>ject, NetCDF, which is widely used for large numeric data sets in the atmospheric and remote sensing communities, and an xml markup developed for geochemical data by the EarthChem project. Where ever possible, NGDS data providers should reuse existing schema to take a</w:t>
+      </w:r>
+      <w:r>
+        <w:t>d</w:t>
+      </w:r>
+      <w:r>
+        <w:t>vantage of tools developed to consume data in these formats.</w:t>
       </w:r>
     </w:p>
     <w:p>
@@ -4744,116 +5059,90 @@
         <w:pStyle w:val="Heading3"/>
       </w:pPr>
       <w:r>
-        <w:t>Document repository</w:t>
-      </w:r>
-    </w:p>
-    <w:p>
-      <w:r>
-        <w:t>Data in documents will be accessed via URL from document repositories, which are basically web-accessible file systems. In this context, ‘document’ is used in a very general way as a pac</w:t>
-      </w:r>
-      <w:r>
-        <w:t>k</w:t>
-      </w:r>
-      <w:r>
-        <w:t>aged body of intellectual work with an author (or editor, compiler, or similar originating role), a title, and some status with respect to Review/authority/quality. Documents can be packaged in a single file</w:t>
-      </w:r>
-      <w:r>
-        <w:t xml:space="preserve"> (e.g. a MS Word document)</w:t>
-      </w:r>
-      <w:r>
-        <w:t xml:space="preserve"> or a group of related, linked digital files</w:t>
-      </w:r>
-      <w:r>
-        <w:t xml:space="preserve"> (e.g. ESRI Shape file)</w:t>
-      </w:r>
-      <w:r>
-        <w:t>. Documents provide a straightforward path to get data online quickly and easily for the data provider, but if this approach is used for datasets (e.g. Excel spreadsheets, Microsoft Access d</w:t>
-      </w:r>
-      <w:r>
-        <w:t>a</w:t>
-      </w:r>
-      <w:r>
-        <w:t>tabases), it requires the data consumer to do all data integration work themselves.</w:t>
-      </w:r>
-      <w:r>
-        <w:t xml:space="preserve"> In addition, for the datasets to be useful for data consumers, the metadata descriptions must clearly define the e</w:t>
+        <w:t>Infrastructure Server</w:t>
+      </w:r>
+    </w:p>
+    <w:p>
+      <w:r>
+        <w:t>The extensive requirements for the NGDS laid out in the requirements section proscribe a colle</w:t>
+      </w:r>
+      <w:r>
+        <w:t>c</w:t>
+      </w:r>
+      <w:r>
+        <w:t>tion of functions that must be available on a system wide basis. These functions will be provided by infra</w:t>
+      </w:r>
+      <w:r>
+        <w:t>structure servers. The NGDS steering committee will have to develop policies for the l</w:t>
+      </w:r>
+      <w:r>
+        <w:t>o</w:t>
+      </w:r>
+      <w:r>
+        <w:t>cation and maintenance of these servers</w:t>
+      </w:r>
+      <w:r>
+        <w:t>. The most important infrastructure services identified at this point include caching, mirroring, and backing up system data; providing a home for o</w:t>
+      </w:r>
+      <w:r>
+        <w:t>r</w:t>
+      </w:r>
+      <w:r>
+        <w:t>phaned data or legacy data; user authentication for access control, vocabulary services for prov</w:t>
+      </w:r>
+      <w:r>
+        <w:t>i</w:t>
+      </w:r>
+      <w:r>
+        <w:t>sion of community vocabularies for semantic interoperability, and identifier registration services that will provide URI dereferencing</w:t>
+      </w:r>
+      <w:r>
+        <w:t xml:space="preserve">, </w:t>
+      </w:r>
+      <w:r>
+        <w:t xml:space="preserve">and </w:t>
+      </w:r>
+      <w:r>
+        <w:t xml:space="preserve">services for </w:t>
+      </w:r>
+      <w:r>
+        <w:t>mapping between identifier schemes to avoid unrecognized duplication of resources. Other infrastructure functionality that would be useful includes validation of information interchange documents to determine if and to what d</w:t>
+      </w:r>
+      <w:r>
+        <w:t>e</w:t>
+      </w:r>
+      <w:r>
+        <w:t>gree they conform to system specifications</w:t>
+      </w:r>
+      <w:r>
+        <w:t>,</w:t>
+      </w:r>
+      <w:r>
+        <w:t xml:space="preserve"> social networking functions such as resource rating, comment, </w:t>
+      </w:r>
+      <w:r>
+        <w:t xml:space="preserve">and </w:t>
+      </w:r>
+      <w:r>
+        <w:t>feedback; and usage monitoring and reporting</w:t>
+      </w:r>
+      <w:r>
+        <w:t xml:space="preserve"> services</w:t>
+      </w:r>
+      <w:r>
+        <w:t>. Development of such i</w:t>
       </w:r>
       <w:r>
         <w:t>n</w:t>
       </w:r>
       <w:r>
-        <w:t>tities and attributes (or features and properties) of the datasets such that users can understand their meaning.</w:t>
-      </w:r>
-    </w:p>
-    <w:p>
-      <w:r>
-        <w:t>Many options are available for implementing document repositories, including DSpace (FOSS</w:t>
-      </w:r>
-      <w:r>
-        <w:t xml:space="preserve">, </w:t>
-      </w:r>
-      <w:r>
-        <w:t>http://www.dspace.org/</w:t>
-      </w:r>
-      <w:r>
-        <w:t xml:space="preserve">), OCLC ContentDM (commercial), </w:t>
-      </w:r>
-      <w:r>
-        <w:t>Fedora (</w:t>
-      </w:r>
-      <w:r>
-        <w:t>http://fedora-commons.org/</w:t>
-      </w:r>
-      <w:r>
-        <w:t xml:space="preserve">), </w:t>
-      </w:r>
-      <w:r>
-        <w:t>and the Drupal-based document repository developed in collaboration with the USGIN project</w:t>
-      </w:r>
-      <w:r>
-        <w:t xml:space="preserve"> (http://repository.usgin.org)</w:t>
-      </w:r>
-      <w:r>
-        <w:t>. In order to integrate holdings in system document repositories</w:t>
-      </w:r>
-      <w:r>
-        <w:t>, a system repository must make available</w:t>
-      </w:r>
-      <w:r>
-        <w:t xml:space="preserve"> metadata for contained resources </w:t>
-      </w:r>
-      <w:r>
-        <w:t xml:space="preserve">using </w:t>
-      </w:r>
-      <w:r>
-        <w:t>a NGDS metadata interchange format</w:t>
-      </w:r>
-      <w:r>
-        <w:t xml:space="preserve"> that can be inserted into the NGDS catalog system. This metadata must </w:t>
-      </w:r>
-      <w:r>
-        <w:t xml:space="preserve">contain the required </w:t>
-      </w:r>
-      <w:r>
-        <w:t xml:space="preserve">minimum </w:t>
-      </w:r>
-      <w:r>
-        <w:t>content</w:t>
-      </w:r>
-      <w:r>
-        <w:t xml:space="preserve"> to allow discovery and access to any do</w:t>
-      </w:r>
-      <w:r>
-        <w:t>c</w:t>
-      </w:r>
-      <w:r>
-        <w:t>ument in an NGDS repository</w:t>
-      </w:r>
-      <w:r>
-        <w:t>, including a URL that will retrieve the resource</w:t>
-      </w:r>
-      <w:r>
-        <w:t xml:space="preserve">. </w:t>
+        <w:t>frastructure services should be prioritized to support data services that are actually being impl</w:t>
+      </w:r>
+      <w:r>
+        <w:t>e</w:t>
+      </w:r>
+      <w:r>
+        <w:t>mented.</w:t>
       </w:r>
     </w:p>
     <w:p>
@@ -4861,132 +5150,61 @@
         <w:pStyle w:val="Heading3"/>
       </w:pPr>
       <w:r>
-        <w:t>Data Servers</w:t>
-      </w:r>
-    </w:p>
-    <w:p>
-      <w:r>
-        <w:t xml:space="preserve">A Data Server is any </w:t>
-      </w:r>
-      <w:r>
-        <w:t>component that implements a service providing data using at least one pr</w:t>
-      </w:r>
-      <w:r>
-        <w:t>o</w:t>
-      </w:r>
-      <w:r>
-        <w:t>tocol and interchange format conforming to an NGDS specification.</w:t>
-      </w:r>
-      <w:r>
-        <w:t xml:space="preserve"> Data service delivery of content differs from the simpler document-based delivery because it requires that the format and content delivered will conform to some know set of rules, allowing software to interact directly with the data server to facilitate user acquisition and integration of data into their work enviro</w:t>
-      </w:r>
-      <w:r>
-        <w:t>n</w:t>
-      </w:r>
-      <w:r>
-        <w:t xml:space="preserve">ment. </w:t>
-      </w:r>
-    </w:p>
-    <w:p>
-      <w:r>
-        <w:t>Data delivery through a service requires the service provider to perform any necessary data int</w:t>
+        <w:t>Database and File System</w:t>
+      </w:r>
+    </w:p>
+    <w:p>
+      <w:r>
+        <w:t xml:space="preserve">Various databases and file systems accessed by server applications will house the actual system resources. For security and simplicity, these will probably not be directly accessible for system </w:t>
+      </w:r>
+      <w:r>
+        <w:lastRenderedPageBreak/>
+        <w:t xml:space="preserve">users, but will be accessed through NGDS </w:t>
+      </w:r>
+      <w:r>
+        <w:t>service interfaces</w:t>
+      </w:r>
+      <w:r>
+        <w:t>. Many user applications may also have local data store</w:t>
+      </w:r>
+      <w:r>
+        <w:t xml:space="preserve">s, in databases or </w:t>
+      </w:r>
+      <w:r>
+        <w:t>file system</w:t>
+      </w:r>
+      <w:r>
+        <w:t>s,</w:t>
+      </w:r>
+      <w:r>
+        <w:t xml:space="preserve"> used to cache resources obtained from the system for offline usage, better performance, and reliability.</w:t>
+      </w:r>
+    </w:p>
+    <w:p>
+      <w:pPr>
+        <w:pStyle w:val="Heading3"/>
+      </w:pPr>
+      <w:r>
+        <w:t>Clients</w:t>
+      </w:r>
+    </w:p>
+    <w:p>
+      <w:r>
+        <w:t>The client applications implement most of the desktop analytical and search functionality r</w:t>
       </w:r>
       <w:r>
         <w:t>e</w:t>
       </w:r>
       <w:r>
-        <w:t xml:space="preserve">gration operations to get content into the schema conforming to the service profile. This requires more work for the data provider than the simpler document deliver approach, and thus will have to be implemented incrementally based on the quantity and significance of various data items. Data types that are deemed suitable for service delivery will have NGDS protocols, interchange formats, and vocabularies defined to enable automated access to those data. </w:t>
-      </w:r>
-    </w:p>
-    <w:p>
-      <w:r>
-        <w:t>Since many of the data types are associated with geographically located features, the Open Ge</w:t>
-      </w:r>
-      <w:r>
-        <w:t>o</w:t>
-      </w:r>
-      <w:r>
-        <w:t>spatial Consortium Web Feature Service (WFS) is proposed as the starting point for implement</w:t>
-      </w:r>
-      <w:r>
-        <w:t>a</w:t>
-      </w:r>
-      <w:r>
-        <w:t xml:space="preserve">tion of feature services. This protocol uses GML geometry for location description, and allows feature types to be defined that are characterized by feature specific xml schema. </w:t>
-      </w:r>
-    </w:p>
-    <w:p>
-      <w:r>
-        <w:t xml:space="preserve">A number of international efforts are under way to develop specifications for data interchange of geoscience information (GeoSciML), and basic observation and measurement data (ISO19156). </w:t>
-      </w:r>
-      <w:r>
-        <w:lastRenderedPageBreak/>
-        <w:t xml:space="preserve">These xml schema are very flexible to allow representation of a wide range of content, but are thus correspondingly complex. Currently there are no client applications that can do more that transform complex xml to html for display. </w:t>
-      </w:r>
-    </w:p>
-    <w:p>
-      <w:r>
-        <w:t xml:space="preserve">Thus, in the initial phase of the project services will be defined using simple xml schema with string and numeric-valued elements. These services can be consumed by existing clients like ArcMap and Quantum GIS. </w:t>
-      </w:r>
-      <w:r>
-        <w:t>S</w:t>
-      </w:r>
-      <w:r>
-        <w:t>imple</w:t>
-      </w:r>
-      <w:r>
-        <w:t xml:space="preserve"> feature</w:t>
-      </w:r>
-      <w:r>
-        <w:t xml:space="preserve"> schema will be compatible with </w:t>
-      </w:r>
-      <w:r>
-        <w:t xml:space="preserve">GeoSciML, </w:t>
-      </w:r>
-      <w:r>
-        <w:t xml:space="preserve"> ISO specifications</w:t>
-      </w:r>
-      <w:r>
-        <w:t>, and other complex standard schema</w:t>
-      </w:r>
-      <w:r>
-        <w:t xml:space="preserve"> to the degree that is practical. As clients are developed for richer-content complex feature services, the NGDS </w:t>
-      </w:r>
-      <w:r>
-        <w:t>can adopt</w:t>
-      </w:r>
-      <w:r>
-        <w:t xml:space="preserve"> more complex</w:t>
-      </w:r>
-      <w:r>
-        <w:t>, i</w:t>
-      </w:r>
-      <w:r>
-        <w:t>n</w:t>
-      </w:r>
-      <w:r>
-        <w:t>formation-rich</w:t>
-      </w:r>
-      <w:r>
-        <w:t xml:space="preserve"> schema.  There are also a number of other data formats in use in related comm</w:t>
-      </w:r>
-      <w:r>
-        <w:t>u</w:t>
-      </w:r>
-      <w:r>
-        <w:t>nities for geoscience information interchange, including WaterML in use by the CUAHSI pr</w:t>
-      </w:r>
-      <w:r>
-        <w:t>o</w:t>
-      </w:r>
-      <w:r>
-        <w:t>ject, NetCDF, which is widely used for large numeric data sets in the atmospheric and remote sensing communities, and an xml markup developed for geochemical data by the EarthChem project. Where ever possible, NGDS data providers should reuse existing schema to take a</w:t>
-      </w:r>
-      <w:r>
-        <w:t>d</w:t>
-      </w:r>
-      <w:r>
-        <w:t>vantage of tools developed to consume data in these formats.</w:t>
+        <w:t>quired by the system. These are outside the scope of this data-access system architecture except for the provision that they operate with the NGDS catalog for resource discovery and evaluation, and utilize NGDS services and repositories for data access.</w:t>
+      </w:r>
+    </w:p>
+    <w:p>
+      <w:pPr>
+        <w:pStyle w:val="Heading2"/>
+      </w:pPr>
+      <w:r>
+        <w:t>System deployment</w:t>
       </w:r>
     </w:p>
     <w:p>
@@ -4994,160 +5212,15 @@
         <w:pStyle w:val="Heading3"/>
       </w:pPr>
       <w:r>
-        <w:t>Infrastructure Server</w:t>
-      </w:r>
-    </w:p>
-    <w:p>
-      <w:r>
-        <w:t>The extensive requirements for the NGDS laid out in the requirements section proscribe a colle</w:t>
-      </w:r>
-      <w:r>
-        <w:t>c</w:t>
-      </w:r>
-      <w:r>
-        <w:t>tion of functions that must be available on a system wide basis. These functions will be provided by infra</w:t>
-      </w:r>
-      <w:r>
-        <w:t>structure servers. The NGDS steering committee will have to develop policies for the l</w:t>
-      </w:r>
-      <w:r>
-        <w:t>o</w:t>
-      </w:r>
-      <w:r>
-        <w:t>cation and maintenance of these servers</w:t>
-      </w:r>
-      <w:r>
-        <w:t>. The most important infrastructure services identified at this point include caching, mirroring, and backing up system data; providing a home for o</w:t>
-      </w:r>
-      <w:r>
-        <w:t>r</w:t>
-      </w:r>
-      <w:r>
-        <w:t>phaned data or legacy data; user authentication for access control, vocabulary services for prov</w:t>
-      </w:r>
-      <w:r>
-        <w:t>i</w:t>
-      </w:r>
-      <w:r>
-        <w:t>sion of community vocabularies for semantic interoperability, and identifier registration services that will provide URI dereferencing</w:t>
-      </w:r>
-      <w:r>
-        <w:t xml:space="preserve">, </w:t>
-      </w:r>
-      <w:r>
-        <w:t xml:space="preserve">and </w:t>
-      </w:r>
-      <w:r>
-        <w:t xml:space="preserve">services for </w:t>
-      </w:r>
-      <w:r>
-        <w:t>mapping between identifier schemes to avoid unrecognized duplication of resources. Other infrastructure functionality that would be useful includes validation of information interchange documents to determine if and to what d</w:t>
-      </w:r>
-      <w:r>
-        <w:t>e</w:t>
-      </w:r>
-      <w:r>
-        <w:t>gree they conform to system specifications</w:t>
-      </w:r>
-      <w:r>
-        <w:t>,</w:t>
-      </w:r>
-      <w:r>
-        <w:t xml:space="preserve"> social networking functions such as resource rating, comment, </w:t>
-      </w:r>
-      <w:r>
-        <w:t xml:space="preserve">and </w:t>
-      </w:r>
-      <w:r>
-        <w:t>feedback; and usage monitoring and reporting</w:t>
-      </w:r>
-      <w:r>
-        <w:t xml:space="preserve"> services</w:t>
-      </w:r>
-      <w:r>
-        <w:t>. Development of such i</w:t>
-      </w:r>
-      <w:r>
-        <w:t>n</w:t>
-      </w:r>
-      <w:r>
-        <w:t>frastructure services should be prioritized to support data services that are actually being impl</w:t>
-      </w:r>
-      <w:r>
-        <w:t>e</w:t>
-      </w:r>
-      <w:r>
-        <w:t>mented.</w:t>
-      </w:r>
-    </w:p>
-    <w:p>
-      <w:pPr>
-        <w:pStyle w:val="Heading3"/>
-      </w:pPr>
-      <w:r>
-        <w:t>Database and File System</w:t>
-      </w:r>
-    </w:p>
-    <w:p>
-      <w:r>
-        <w:t xml:space="preserve">Various databases and file systems accessed by server applications will house the actual system resources. For security and simplicity, these will probably not be directly accessible for system users, but will be accessed through NGDS </w:t>
-      </w:r>
-      <w:r>
-        <w:t>service interfaces</w:t>
-      </w:r>
-      <w:r>
-        <w:t>. Many user applications may also have local data store</w:t>
-      </w:r>
-      <w:r>
-        <w:t xml:space="preserve">s, in databases or </w:t>
-      </w:r>
-      <w:r>
-        <w:t>file system</w:t>
-      </w:r>
-      <w:r>
-        <w:t>s,</w:t>
-      </w:r>
-      <w:r>
-        <w:t xml:space="preserve"> used to cache resources obtained from the system for offline usage, better performance, and reliability.</w:t>
-      </w:r>
-    </w:p>
-    <w:p>
-      <w:pPr>
-        <w:pStyle w:val="Heading3"/>
-      </w:pPr>
-      <w:r>
-        <w:t>Clients</w:t>
-      </w:r>
-    </w:p>
-    <w:p>
-      <w:r>
-        <w:t>The client applications implement most of the desktop analytical and search functionality r</w:t>
-      </w:r>
-      <w:r>
-        <w:t>e</w:t>
-      </w:r>
-      <w:r>
-        <w:t>quired by the system. These are outside the scope of this data-access system architecture except for the provision that they operate with the NGDS catalog for resource discovery and evaluation, and utilize NGDS services and repositories for data access.</w:t>
-      </w:r>
-    </w:p>
-    <w:p>
-      <w:pPr>
-        <w:pStyle w:val="Heading2"/>
-      </w:pPr>
-      <w:r>
-        <w:lastRenderedPageBreak/>
-        <w:t>System deployment</w:t>
-      </w:r>
-    </w:p>
-    <w:p>
-      <w:pPr>
-        <w:pStyle w:val="Heading3"/>
-      </w:pPr>
-      <w:r>
         <w:t>Nodes</w:t>
       </w:r>
     </w:p>
     <w:p>
+      <w:pPr>
+        <w:rPr>
+          <w:ins w:id="263" w:author="Christy Caudill" w:date="2014-04-29T16:28:00Z"/>
+        </w:rPr>
+      </w:pPr>
       <w:r>
         <w:t>Any server that is internet accessible and implements one or more NGDS services, including document repositor</w:t>
       </w:r>
@@ -5165,6 +5238,11 @@
       </w:r>
     </w:p>
     <w:p>
+      <w:pPr>
+        <w:rPr>
+          <w:del w:id="264" w:author="Christy Caudill" w:date="2014-04-29T16:30:00Z"/>
+        </w:rPr>
+      </w:pPr>
       <w:r>
         <w:rPr>
           <w:noProof/>
@@ -5173,16 +5251,16 @@
         <mc:AlternateContent>
           <mc:Choice Requires="wps">
             <w:drawing>
-              <wp:anchor distT="0" distB="0" distL="114300" distR="114300" simplePos="0" relativeHeight="251660800" behindDoc="0" locked="0" layoutInCell="1" allowOverlap="1" wp14:anchorId="3ED567A9" wp14:editId="3ED567AA">
+              <wp:anchor distT="0" distB="0" distL="114300" distR="114300" simplePos="0" relativeHeight="251660800" behindDoc="0" locked="0" layoutInCell="1" allowOverlap="1" wp14:anchorId="3ED567A9" wp14:editId="7E3A22BB">
                 <wp:simplePos x="0" y="0"/>
                 <wp:positionH relativeFrom="column">
-                  <wp:posOffset>268605</wp:posOffset>
+                  <wp:posOffset>118110</wp:posOffset>
                 </wp:positionH>
                 <wp:positionV relativeFrom="paragraph">
-                  <wp:posOffset>6217285</wp:posOffset>
+                  <wp:posOffset>3116580</wp:posOffset>
                 </wp:positionV>
                 <wp:extent cx="5403850" cy="1174750"/>
-                <wp:effectExtent l="0" t="0" r="6350" b="6350"/>
+                <wp:effectExtent l="0" t="0" r="6350" b="0"/>
                 <wp:wrapTopAndBottom/>
                 <wp:docPr id="4" name="Text Box 4"/>
                 <wp:cNvGraphicFramePr>
@@ -5257,7 +5335,7 @@
           </mc:Choice>
           <mc:Fallback>
             <w:pict>
-              <v:shape id="Text Box 4" o:spid="_x0000_s1028" type="#_x0000_t202" style="position:absolute;margin-left:21.15pt;margin-top:489.55pt;width:425.5pt;height:92.5pt;z-index:251660800;visibility:visible;mso-wrap-style:square;mso-width-percent:0;mso-height-percent:0;mso-wrap-distance-left:9pt;mso-wrap-distance-top:0;mso-wrap-distance-right:9pt;mso-wrap-distance-bottom:0;mso-position-horizontal:absolute;mso-position-horizontal-relative:text;mso-position-vertical:absolute;mso-position-vertical-relative:text;mso-width-percent:0;mso-height-percent:0;mso-width-relative:page;mso-height-relative:page;v-text-anchor:top" o:gfxdata="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" stroked="f">
+              <v:shape id="Text Box 4" o:spid="_x0000_s1028" type="#_x0000_t202" style="position:absolute;margin-left:9.3pt;margin-top:245.4pt;width:425.5pt;height:92.5pt;z-index:251660800;visibility:visible;mso-wrap-style:square;mso-width-percent:0;mso-height-percent:0;mso-wrap-distance-left:9pt;mso-wrap-distance-top:0;mso-wrap-distance-right:9pt;mso-wrap-distance-bottom:0;mso-position-horizontal:absolute;mso-position-horizontal-relative:text;mso-position-vertical:absolute;mso-position-vertical-relative:text;mso-width-percent:0;mso-height-percent:0;mso-width-relative:page;mso-height-relative:page;v-text-anchor:top" o:gfxdata="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" stroked="f">
                 <v:path arrowok="t"/>
                 <v:textbox style="mso-fit-shape-to-text:t" inset="0,0,0,0">
                   <w:txbxContent>
@@ -5292,70 +5370,76 @@
           </mc:Fallback>
         </mc:AlternateContent>
       </w:r>
-      <w:r>
-        <w:rPr>
-          <w:noProof/>
-        </w:rPr>
-        <w:drawing>
-          <wp:anchor distT="0" distB="0" distL="114300" distR="114300" simplePos="0" relativeHeight="251657728" behindDoc="0" locked="0" layoutInCell="1" allowOverlap="0" wp14:anchorId="3ED567AB" wp14:editId="3ED567AC">
-            <wp:simplePos x="0" y="0"/>
-            <wp:positionH relativeFrom="margin">
-              <wp:align>center</wp:align>
-            </wp:positionH>
-            <wp:positionV relativeFrom="margin">
-              <wp:align>top</wp:align>
-            </wp:positionV>
-            <wp:extent cx="5403850" cy="6208395"/>
-            <wp:effectExtent l="0" t="0" r="6350" b="1905"/>
-            <wp:wrapTopAndBottom/>
-            <wp:docPr id="9" name="Picture 5"/>
-            <wp:cNvGraphicFramePr>
-              <a:graphicFrameLocks xmlns:a="http://schemas.openxmlformats.org/drawingml/2006/main" noChangeAspect="1"/>
-            </wp:cNvGraphicFramePr>
-            <a:graphic xmlns:a="http://schemas.openxmlformats.org/drawingml/2006/main">
-              <a:graphicData uri="http://schemas.openxmlformats.org/drawingml/2006/picture">
-                <pic:pic xmlns:pic="http://schemas.openxmlformats.org/drawingml/2006/picture">
-                  <pic:nvPicPr>
-                    <pic:cNvPr id="0" name="Picture 5"/>
-                    <pic:cNvPicPr>
-                      <a:picLocks noChangeAspect="1" noChangeArrowheads="1"/>
-                    </pic:cNvPicPr>
-                  </pic:nvPicPr>
-                  <pic:blipFill>
-                    <a:blip r:embed="rId16">
-                      <a:extLst>
-                        <a:ext uri="{28A0092B-C50C-407E-A947-70E740481C1C}">
-                          <a14:useLocalDpi xmlns:a14="http://schemas.microsoft.com/office/drawing/2010/main" val="0"/>
-                        </a:ext>
-                      </a:extLst>
-                    </a:blip>
-                    <a:srcRect/>
-                    <a:stretch>
-                      <a:fillRect/>
-                    </a:stretch>
-                  </pic:blipFill>
-                  <pic:spPr bwMode="auto">
-                    <a:xfrm>
-                      <a:off x="0" y="0"/>
-                      <a:ext cx="5403850" cy="6208395"/>
-                    </a:xfrm>
-                    <a:prstGeom prst="rect">
-                      <a:avLst/>
-                    </a:prstGeom>
-                    <a:noFill/>
-                  </pic:spPr>
-                </pic:pic>
-              </a:graphicData>
-            </a:graphic>
-            <wp14:sizeRelH relativeFrom="page">
-              <wp14:pctWidth>0</wp14:pctWidth>
-            </wp14:sizeRelH>
-            <wp14:sizeRelV relativeFrom="page">
-              <wp14:pctHeight>0</wp14:pctHeight>
-            </wp14:sizeRelV>
-          </wp:anchor>
-        </w:drawing>
-      </w:r>
+      <w:ins w:id="265" w:author="Christy Caudill" w:date="2014-04-29T16:28:00Z">
+        <w:r>
+          <w:rPr>
+            <w:noProof/>
+          </w:rPr>
+          <w:drawing>
+            <wp:anchor distT="0" distB="0" distL="114300" distR="114300" simplePos="0" relativeHeight="251666944" behindDoc="0" locked="0" layoutInCell="1" allowOverlap="1" wp14:anchorId="0A0BCE42" wp14:editId="4F9FBB45">
+              <wp:simplePos x="0" y="0"/>
+              <wp:positionH relativeFrom="column">
+                <wp:posOffset>42545</wp:posOffset>
+              </wp:positionH>
+              <wp:positionV relativeFrom="paragraph">
+                <wp:posOffset>29210</wp:posOffset>
+              </wp:positionV>
+              <wp:extent cx="5486400" cy="2971800"/>
+              <wp:effectExtent l="0" t="0" r="0" b="0"/>
+              <wp:wrapTopAndBottom/>
+              <wp:docPr id="56" name="Picture 56"/>
+              <wp:cNvGraphicFramePr>
+                <a:graphicFrameLocks xmlns:a="http://schemas.openxmlformats.org/drawingml/2006/main" noChangeAspect="1"/>
+              </wp:cNvGraphicFramePr>
+              <a:graphic xmlns:a="http://schemas.openxmlformats.org/drawingml/2006/main">
+                <a:graphicData uri="http://schemas.openxmlformats.org/drawingml/2006/picture">
+                  <pic:pic xmlns:pic="http://schemas.openxmlformats.org/drawingml/2006/picture">
+                    <pic:nvPicPr>
+                      <pic:cNvPr id="56" name="Picture 56"/>
+                      <pic:cNvPicPr>
+                        <a:picLocks noChangeAspect="1"/>
+                      </pic:cNvPicPr>
+                    </pic:nvPicPr>
+                    <pic:blipFill>
+                      <a:blip r:embed="rId16" cstate="print">
+                        <a:extLst>
+                          <a:ext uri="{28A0092B-C50C-407E-A947-70E740481C1C}">
+                            <a14:useLocalDpi xmlns:a14="http://schemas.microsoft.com/office/drawing/2010/main" val="0"/>
+                          </a:ext>
+                        </a:extLst>
+                      </a:blip>
+                      <a:srcRect/>
+                      <a:stretch>
+                        <a:fillRect/>
+                      </a:stretch>
+                    </pic:blipFill>
+                    <pic:spPr bwMode="auto">
+                      <a:xfrm>
+                        <a:off x="0" y="0"/>
+                        <a:ext cx="5486400" cy="2971800"/>
+                      </a:xfrm>
+                      <a:prstGeom prst="rect">
+                        <a:avLst/>
+                      </a:prstGeom>
+                      <a:noFill/>
+                      <a:ln>
+                        <a:noFill/>
+                      </a:ln>
+                    </pic:spPr>
+                  </pic:pic>
+                </a:graphicData>
+              </a:graphic>
+            </wp:anchor>
+          </w:drawing>
+        </w:r>
+      </w:ins>
+    </w:p>
+    <w:p>
+      <w:pPr>
+        <w:rPr>
+          <w:del w:id="266" w:author="Christy Caudill" w:date="2014-04-29T16:30:00Z"/>
+        </w:rPr>
+      </w:pPr>
       <w:r>
         <w:rPr>
           <w:noProof/>
@@ -5412,19 +5496,32 @@
                                 <w:szCs w:val="24"/>
                               </w:rPr>
                             </w:pPr>
-                            <w:bookmarkStart w:id="257" w:name="_Ref302311104"/>
+                            <w:bookmarkStart w:id="267" w:name="_Ref302311104"/>
                             <w:r>
                               <w:t xml:space="preserve">Figure </w:t>
                             </w:r>
-                            <w:fldSimple w:instr=" SEQ Figure \* ARABIC ">
-                              <w:r>
-                                <w:rPr>
-                                  <w:noProof/>
-                                </w:rPr>
-                                <w:t>2</w:t>
-                              </w:r>
-                            </w:fldSimple>
-                            <w:bookmarkEnd w:id="257"/>
+                            <w:r>
+                              <w:fldChar w:fldCharType="begin"/>
+                            </w:r>
+                            <w:r>
+                              <w:instrText xml:space="preserve"> SEQ Figure \* ARABIC </w:instrText>
+                            </w:r>
+                            <w:r>
+                              <w:fldChar w:fldCharType="separate"/>
+                            </w:r>
+                            <w:r>
+                              <w:rPr>
+                                <w:noProof/>
+                              </w:rPr>
+                              <w:t>2</w:t>
+                            </w:r>
+                            <w:r>
+                              <w:rPr>
+                                <w:noProof/>
+                              </w:rPr>
+                              <w:fldChar w:fldCharType="end"/>
+                            </w:r>
+                            <w:bookmarkEnd w:id="267"/>
                             <w:r>
                               <w:rPr>
                                 <w:noProof/>
@@ -5468,19 +5565,32 @@
                           <w:szCs w:val="24"/>
                         </w:rPr>
                       </w:pPr>
-                      <w:bookmarkStart w:id="258" w:name="_Ref302311104"/>
+                      <w:bookmarkStart w:id="268" w:name="_Ref302311104"/>
                       <w:r>
                         <w:t xml:space="preserve">Figure </w:t>
                       </w:r>
-                      <w:fldSimple w:instr=" SEQ Figure \* ARABIC ">
-                        <w:r>
-                          <w:rPr>
-                            <w:noProof/>
-                          </w:rPr>
-                          <w:t>2</w:t>
-                        </w:r>
-                      </w:fldSimple>
-                      <w:bookmarkEnd w:id="258"/>
+                      <w:r>
+                        <w:fldChar w:fldCharType="begin"/>
+                      </w:r>
+                      <w:r>
+                        <w:instrText xml:space="preserve"> SEQ Figure \* ARABIC </w:instrText>
+                      </w:r>
+                      <w:r>
+                        <w:fldChar w:fldCharType="separate"/>
+                      </w:r>
+                      <w:r>
+                        <w:rPr>
+                          <w:noProof/>
+                        </w:rPr>
+                        <w:t>2</w:t>
+                      </w:r>
+                      <w:r>
+                        <w:rPr>
+                          <w:noProof/>
+                        </w:rPr>
+                        <w:fldChar w:fldCharType="end"/>
+                      </w:r>
+                      <w:bookmarkEnd w:id="268"/>
                       <w:r>
                         <w:rPr>
                           <w:noProof/>
@@ -5554,14 +5664,27 @@
                             <w:r>
                               <w:t xml:space="preserve">Figure </w:t>
                             </w:r>
-                            <w:fldSimple w:instr=" SEQ Figure \* ARABIC ">
-                              <w:r>
-                                <w:rPr>
-                                  <w:noProof/>
-                                </w:rPr>
-                                <w:t>3</w:t>
-                              </w:r>
-                            </w:fldSimple>
+                            <w:r>
+                              <w:fldChar w:fldCharType="begin"/>
+                            </w:r>
+                            <w:r>
+                              <w:instrText xml:space="preserve"> SEQ Figure \* ARABIC </w:instrText>
+                            </w:r>
+                            <w:r>
+                              <w:fldChar w:fldCharType="separate"/>
+                            </w:r>
+                            <w:r>
+                              <w:rPr>
+                                <w:noProof/>
+                              </w:rPr>
+                              <w:t>3</w:t>
+                            </w:r>
+                            <w:r>
+                              <w:rPr>
+                                <w:noProof/>
+                              </w:rPr>
+                              <w:fldChar w:fldCharType="end"/>
+                            </w:r>
                             <w:r>
                               <w:rPr>
                                 <w:noProof/>
@@ -5608,14 +5731,27 @@
                       <w:r>
                         <w:t xml:space="preserve">Figure </w:t>
                       </w:r>
-                      <w:fldSimple w:instr=" SEQ Figure \* ARABIC ">
-                        <w:r>
-                          <w:rPr>
-                            <w:noProof/>
-                          </w:rPr>
-                          <w:t>3</w:t>
-                        </w:r>
-                      </w:fldSimple>
+                      <w:r>
+                        <w:fldChar w:fldCharType="begin"/>
+                      </w:r>
+                      <w:r>
+                        <w:instrText xml:space="preserve"> SEQ Figure \* ARABIC </w:instrText>
+                      </w:r>
+                      <w:r>
+                        <w:fldChar w:fldCharType="separate"/>
+                      </w:r>
+                      <w:r>
+                        <w:rPr>
+                          <w:noProof/>
+                        </w:rPr>
+                        <w:t>3</w:t>
+                      </w:r>
+                      <w:r>
+                        <w:rPr>
+                          <w:noProof/>
+                        </w:rPr>
+                        <w:fldChar w:fldCharType="end"/>
+                      </w:r>
                       <w:r>
                         <w:rPr>
                           <w:noProof/>
@@ -5632,8 +5768,12 @@
       </w:r>
     </w:p>
     <w:p>
-      <w:r>
-        <w:lastRenderedPageBreak/>
+      <w:pPr>
+        <w:rPr>
+          <w:ins w:id="269" w:author="Christy Caudill" w:date="2014-04-29T16:42:00Z"/>
+        </w:rPr>
+      </w:pPr>
+      <w:r>
         <w:t>The deployment diagram indicates a key aspect of the system—the user client software interacts with components on the server side through a pipe labeled “NGDS services.” This connection represents any and all service protocols used to link clients and data servers in the system. These services define interfaces that decouple th</w:t>
       </w:r>
       <w:r>
@@ -5674,27 +5814,473 @@
       </w:r>
     </w:p>
     <w:p>
-      <w:r>
-        <w:t>Figure 2 also indicates that direct connections using proprietary technology may exist between clients and servers managed by some participants (ODBC to ODBC connection indicated b</w:t>
-      </w:r>
-      <w:r>
-        <w:t>e</w:t>
-      </w:r>
-      <w:r>
-        <w:t xml:space="preserve">tween client GeothermalDesktop and server NGDS_Db). Such connections may be necessary for expediency, security, or special performance requirements, but </w:t>
-      </w:r>
-      <w:r>
-        <w:t>are</w:t>
-      </w:r>
-      <w:r>
-        <w:t xml:space="preserve"> considered interim solutions because they violate the premise of an open system in which services offered are publicly doc</w:t>
-      </w:r>
-      <w:r>
-        <w:t>u</w:t>
-      </w:r>
-      <w:r>
-        <w:t xml:space="preserve">mented and available to any client in the system. </w:t>
-      </w:r>
+      <w:pPr>
+        <w:pStyle w:val="Heading3"/>
+        <w:rPr>
+          <w:ins w:id="270" w:author="Christy Caudill" w:date="2014-04-29T16:42:00Z"/>
+        </w:rPr>
+        <w:pPrChange w:id="271" w:author="Christy Caudill" w:date="2014-04-29T16:42:00Z">
+          <w:pPr/>
+        </w:pPrChange>
+      </w:pPr>
+      <w:ins w:id="272" w:author="Christy Caudill" w:date="2014-04-29T16:43:00Z">
+        <w:r>
+          <w:t xml:space="preserve">NIAB (Node-In-A-Box) </w:t>
+        </w:r>
+      </w:ins>
+      <w:ins w:id="273" w:author="Christy Caudill" w:date="2014-04-29T16:42:00Z">
+        <w:r>
+          <w:t>Software</w:t>
+        </w:r>
+      </w:ins>
+      <w:ins w:id="274" w:author="Christy Caudill" w:date="2014-04-29T16:43:00Z">
+        <w:r>
+          <w:t xml:space="preserve"> Stack</w:t>
+        </w:r>
+      </w:ins>
+      <w:ins w:id="275" w:author="Christy Caudill" w:date="2014-04-29T16:42:00Z">
+        <w:r>
+          <w:t xml:space="preserve"> for </w:t>
+        </w:r>
+        <w:r>
+          <w:t>Nodes</w:t>
+        </w:r>
+      </w:ins>
+      <w:ins w:id="276" w:author="Christy Caudill" w:date="2014-04-29T16:43:00Z">
+        <w:r>
+          <w:t xml:space="preserve"> and Central Aggregator </w:t>
+        </w:r>
+      </w:ins>
+    </w:p>
+    <w:p>
+      <w:pPr>
+        <w:rPr>
+          <w:ins w:id="277" w:author="Christy Caudill" w:date="2014-04-29T16:43:00Z"/>
+        </w:rPr>
+      </w:pPr>
+      <w:ins w:id="278" w:author="Christy Caudill" w:date="2014-04-29T16:42:00Z">
+        <w:r>
+          <w:t>NGDS developed only one software stack that provides the functionality for both central node and Node-in-a-Box. The reason for this decision is that so many features of both node types are the same that it is easier to develop one software stack and configure the behavior of the system with a configuration file. In order to do so a new parameter to CKAN’s configuration file (“d</w:t>
+        </w:r>
+        <w:r>
+          <w:t>e</w:t>
+        </w:r>
+        <w:r>
+          <w:t>velopment.ini”) that defines the behavior of a node during startup was added. The node can e</w:t>
+        </w:r>
+        <w:r>
+          <w:t>i</w:t>
+        </w:r>
+        <w:r>
+          <w:t>ther be configured as Central Node or Node- in-a-Box. As a Central Node the NGDS software provides the harvesting but no uploading capability while as a Node-in-a-Box the NGDS sof</w:t>
+        </w:r>
+        <w:r>
+          <w:t>t</w:t>
+        </w:r>
+        <w:r>
+          <w:t>ware provides content uploading but no harvesting capability.</w:t>
+        </w:r>
+      </w:ins>
+    </w:p>
+    <w:p>
+      <w:pPr>
+        <w:rPr>
+          <w:ins w:id="279" w:author="Christy Caudill" w:date="2014-04-29T16:43:00Z"/>
+        </w:rPr>
+      </w:pPr>
+    </w:p>
+    <w:p>
+      <w:pPr>
+        <w:rPr>
+          <w:ins w:id="280" w:author="Christy Caudill" w:date="2014-04-29T16:44:00Z"/>
+          <w:rFonts w:ascii="Cambria" w:hAnsi="Cambria"/>
+          <w:b/>
+          <w:bCs/>
+          <w:color w:val="4F81BD"/>
+        </w:rPr>
+      </w:pPr>
+      <w:ins w:id="281" w:author="Christy Caudill" w:date="2014-04-29T16:43:00Z">
+        <w:r>
+          <w:rPr>
+            <w:rFonts w:ascii="Cambria" w:hAnsi="Cambria"/>
+            <w:b/>
+            <w:bCs/>
+            <w:color w:val="4F81BD"/>
+            <w:rPrChange w:id="282" w:author="Christy Caudill" w:date="2014-04-29T16:44:00Z">
+              <w:rPr/>
+            </w:rPrChange>
+          </w:rPr>
+          <w:t>Software</w:t>
+        </w:r>
+      </w:ins>
+      <w:ins w:id="283" w:author="Christy Caudill" w:date="2014-04-29T16:44:00Z">
+        <w:r>
+          <w:rPr>
+            <w:rFonts w:ascii="Cambria" w:hAnsi="Cambria"/>
+            <w:b/>
+            <w:bCs/>
+            <w:color w:val="4F81BD"/>
+          </w:rPr>
+          <w:t xml:space="preserve"> Operating System Support</w:t>
+        </w:r>
+      </w:ins>
+    </w:p>
+    <w:p>
+      <w:pPr>
+        <w:rPr>
+          <w:ins w:id="284" w:author="Christy Caudill" w:date="2014-04-29T16:44:00Z"/>
+        </w:rPr>
+      </w:pPr>
+      <w:ins w:id="285" w:author="Christy Caudill" w:date="2014-04-29T16:44:00Z">
+        <w:r>
+          <w:lastRenderedPageBreak/>
+          <w:t>Ubuntu 12.04 LTS was chosen as the NGDS reference platform. Due to the nature of NGDS, most users will most likely want to run it on a Linux Operating System. Ubuntu is a well-known and well-documented Linux OS. Also, CKAN is optimized for Ubuntu or other Debian-based Linux distributions.</w:t>
+        </w:r>
+      </w:ins>
+    </w:p>
+    <w:p>
+      <w:pPr>
+        <w:rPr>
+          <w:ins w:id="286" w:author="Christy Caudill" w:date="2014-04-29T16:44:00Z"/>
+        </w:rPr>
+      </w:pPr>
+      <w:ins w:id="287" w:author="Christy Caudill" w:date="2014-04-29T16:44:00Z">
+        <w:r>
+          <w:t>NGDS has been developed with Ubuntu Version 12.04 LTS because it has a long support cycle. When the next LTS version becomes available the NGDS development environment will be u</w:t>
+        </w:r>
+        <w:r>
+          <w:t>p</w:t>
+        </w:r>
+        <w:r>
+          <w:t>graded. Installation files, etc. are written in such a way that they will likely work on any Debian-based Linux version. Therefore, porting to other Linux platforms is a minor effort. NGDS is also frequently tested and installed on the Mac OS X platform but NGDS is not test installed the sy</w:t>
+        </w:r>
+        <w:r>
+          <w:t>s</w:t>
+        </w:r>
+        <w:r>
+          <w:t>tem on Windows. Most likely it is possible to start the system on Windows but to fully support that would drain too many development resources and it is questionable if this form of testing adds much value.</w:t>
+        </w:r>
+      </w:ins>
+    </w:p>
+    <w:p>
+      <w:pPr>
+        <w:rPr>
+          <w:ins w:id="288" w:author="Christy Caudill" w:date="2014-04-29T16:45:00Z"/>
+          <w:rFonts w:ascii="Cambria" w:hAnsi="Cambria"/>
+          <w:b/>
+          <w:bCs/>
+          <w:color w:val="4F81BD"/>
+        </w:rPr>
+      </w:pPr>
+      <w:ins w:id="289" w:author="Christy Caudill" w:date="2014-04-29T16:45:00Z">
+        <w:r>
+          <w:rPr>
+            <w:rFonts w:ascii="Cambria" w:hAnsi="Cambria"/>
+            <w:b/>
+            <w:bCs/>
+            <w:color w:val="4F81BD"/>
+          </w:rPr>
+          <w:t>Software Base Back-end Technologies</w:t>
+        </w:r>
+      </w:ins>
+    </w:p>
+    <w:p>
+      <w:pPr>
+        <w:rPr>
+          <w:ins w:id="290" w:author="Christy Caudill" w:date="2014-04-29T16:45:00Z"/>
+        </w:rPr>
+      </w:pPr>
+      <w:ins w:id="291" w:author="Christy Caudill" w:date="2014-04-29T16:45:00Z">
+        <w:r>
+          <w:t>NGDS relies heavily on Python and CKAN. This defines the architecture of NGDS to a great e</w:t>
+        </w:r>
+        <w:r>
+          <w:t>x</w:t>
+        </w:r>
+        <w:r>
+          <w:t>tend because CKAN is a framework with well-defined extension points where NGDS functiona</w:t>
+        </w:r>
+        <w:r>
+          <w:t>l</w:t>
+        </w:r>
+        <w:r>
+          <w:t>ity has been added. Further, CKAN is used as-is without modifying the CKAN core. Bugs are found in the CKAN core are reported and tracked through the Open Knowledge Foundation’s support team and their tools.</w:t>
+        </w:r>
+      </w:ins>
+    </w:p>
+    <w:p>
+      <w:pPr>
+        <w:rPr>
+          <w:ins w:id="292" w:author="Christy Caudill" w:date="2014-04-29T16:45:00Z"/>
+        </w:rPr>
+      </w:pPr>
+      <w:ins w:id="293" w:author="Christy Caudill" w:date="2014-04-29T16:45:00Z">
+        <w:r>
+          <w:t>Since CKAN is targeted towards Postgres, NGDS’s reference database is also Postgres. The PostGIS extension of Postgres is used for geographic features.</w:t>
+        </w:r>
+      </w:ins>
+    </w:p>
+    <w:p>
+      <w:pPr>
+        <w:rPr>
+          <w:ins w:id="294" w:author="Christy Caudill" w:date="2014-04-29T16:45:00Z"/>
+        </w:rPr>
+      </w:pPr>
+      <w:ins w:id="295" w:author="Christy Caudill" w:date="2014-04-29T16:45:00Z">
+        <w:r>
+          <w:t>In order to serve OGC services NGDS uses Geoserver which runs in its default setting on jetty.</w:t>
+        </w:r>
+      </w:ins>
+    </w:p>
+    <w:p>
+      <w:pPr>
+        <w:rPr>
+          <w:ins w:id="296" w:author="Christy Caudill" w:date="2014-04-29T16:45:00Z"/>
+        </w:rPr>
+      </w:pPr>
+      <w:ins w:id="297" w:author="Christy Caudill" w:date="2014-04-29T16:45:00Z">
+        <w:r>
+          <w:t>For indexing of Metadata and full-text indexing NGDS uses SOLR (on jetty). SOLR is confi</w:t>
+        </w:r>
+        <w:r>
+          <w:t>g</w:t>
+        </w:r>
+        <w:r>
+          <w:t>ured according to the CKAN recommendations.</w:t>
+        </w:r>
+      </w:ins>
+    </w:p>
+    <w:p>
+      <w:pPr>
+        <w:rPr>
+          <w:ins w:id="298" w:author="Christy Caudill" w:date="2014-04-29T16:45:00Z"/>
+          <w:rFonts w:ascii="Cambria" w:hAnsi="Cambria"/>
+          <w:b/>
+          <w:bCs/>
+          <w:color w:val="4F81BD"/>
+        </w:rPr>
+      </w:pPr>
+      <w:ins w:id="299" w:author="Christy Caudill" w:date="2014-04-29T16:45:00Z">
+        <w:r>
+          <w:rPr>
+            <w:rFonts w:ascii="Cambria" w:hAnsi="Cambria"/>
+            <w:b/>
+            <w:bCs/>
+            <w:color w:val="4F81BD"/>
+          </w:rPr>
+          <w:t xml:space="preserve">Software Base </w:t>
+        </w:r>
+      </w:ins>
+      <w:ins w:id="300" w:author="Christy Caudill" w:date="2014-04-29T16:46:00Z">
+        <w:r>
+          <w:rPr>
+            <w:rFonts w:ascii="Cambria" w:hAnsi="Cambria"/>
+            <w:b/>
+            <w:bCs/>
+            <w:color w:val="4F81BD"/>
+          </w:rPr>
+          <w:t>Front-</w:t>
+        </w:r>
+      </w:ins>
+      <w:ins w:id="301" w:author="Christy Caudill" w:date="2014-04-29T16:45:00Z">
+        <w:r>
+          <w:rPr>
+            <w:rFonts w:ascii="Cambria" w:hAnsi="Cambria"/>
+            <w:b/>
+            <w:bCs/>
+            <w:color w:val="4F81BD"/>
+          </w:rPr>
+          <w:t>end Technologies</w:t>
+        </w:r>
+      </w:ins>
+    </w:p>
+    <w:p>
+      <w:pPr>
+        <w:rPr>
+          <w:ins w:id="302" w:author="Christy Caudill" w:date="2014-04-29T16:46:00Z"/>
+        </w:rPr>
+      </w:pPr>
+      <w:ins w:id="303" w:author="Christy Caudill" w:date="2014-04-29T16:46:00Z">
+        <w:r>
+          <w:t>NGDS uses HTML5 and CSS3 as the base technology for the frontend. HTML5 and CSS3 are now supported by all major browsers (even later versions of Internet Explorer). In addition NGDS uses various JavaScript Libraries. Specifically, NGDS uses JQuery and various libraries based on JQuery. Furthermore, NGDS uses CSSless in order to reduce CSS complexity. At the time of writing of this document these are the state-of-the-art technologies for developing Web applications.</w:t>
+        </w:r>
+      </w:ins>
+    </w:p>
+    <w:p>
+      <w:pPr>
+        <w:rPr>
+          <w:ins w:id="304" w:author="Christy Caudill" w:date="2014-04-29T16:46:00Z"/>
+        </w:rPr>
+      </w:pPr>
+      <w:ins w:id="305" w:author="Christy Caudill" w:date="2014-04-29T16:46:00Z">
+        <w:r>
+          <w:t>For the production of the HTML pages, NGDS uses the Jinja2 templating system that is built i</w:t>
+        </w:r>
+        <w:r>
+          <w:t>n</w:t>
+        </w:r>
+        <w:r>
+          <w:t>to CKAN. The templating system can be compared to PHP and allows to bring backend-information (made available via Python) into the frontend HTML content.</w:t>
+        </w:r>
+      </w:ins>
+    </w:p>
+    <w:p>
+      <w:pPr>
+        <w:rPr>
+          <w:ins w:id="306" w:author="Christy Caudill" w:date="2014-04-29T16:46:00Z"/>
+        </w:rPr>
+      </w:pPr>
+      <w:ins w:id="307" w:author="Christy Caudill" w:date="2014-04-29T16:46:00Z">
+        <w:r>
+          <w:t>Jinja2 is very flexible and works well in the CKAN environment. The reason for using Jinja2 is that it is the reference solution for CKAN. Building other templating systems into CKAN would be extra effort and causes problems regarding maintainability.</w:t>
+        </w:r>
+      </w:ins>
+    </w:p>
+    <w:p>
+      <w:pPr>
+        <w:rPr>
+          <w:ins w:id="308" w:author="Christy Caudill" w:date="2014-04-29T16:46:00Z"/>
+        </w:rPr>
+      </w:pPr>
+      <w:ins w:id="309" w:author="Christy Caudill" w:date="2014-04-29T16:46:00Z">
+        <w:r>
+          <w:t>In many cases it is possible to create the page by either using Jinja2 templating or JavaScript. Jinja2 is preferred rather than JavaScript whenever possible because Python code and Jinja2 code is in general easier to maintain than JavaScript code.</w:t>
+        </w:r>
+      </w:ins>
+    </w:p>
+    <w:p>
+      <w:pPr>
+        <w:rPr>
+          <w:ins w:id="310" w:author="Christy Caudill" w:date="2014-04-29T16:46:00Z"/>
+        </w:rPr>
+      </w:pPr>
+      <w:ins w:id="311" w:author="Christy Caudill" w:date="2014-04-29T16:46:00Z">
+        <w:r>
+          <w:t>The Leaflet Map Widget is used to present maps (</w:t>
+        </w:r>
+        <w:r>
+          <w:fldChar w:fldCharType="begin"/>
+        </w:r>
+        <w:r>
+          <w:instrText xml:space="preserve"> HYPERLINK "http://leafletjs.com/)" \h </w:instrText>
+        </w:r>
+        <w:r>
+          <w:fldChar w:fldCharType="separate"/>
+        </w:r>
+        <w:r>
+          <w:rPr>
+            <w:rStyle w:val="Hyperlink"/>
+          </w:rPr>
+          <w:t>http://leafletjs.com/).</w:t>
+        </w:r>
+        <w:r>
+          <w:rPr>
+            <w:rStyle w:val="Hyperlink"/>
+          </w:rPr>
+          <w:fldChar w:fldCharType="end"/>
+        </w:r>
+        <w:r>
+          <w:t xml:space="preserve"> This widget is currently popular and has an active developer community. OpenLayers (</w:t>
+        </w:r>
+        <w:r>
+          <w:fldChar w:fldCharType="begin"/>
+        </w:r>
+        <w:r>
+          <w:instrText xml:space="preserve"> HYPERLINK "http://openlayers.org/)" \h </w:instrText>
+        </w:r>
+        <w:r>
+          <w:fldChar w:fldCharType="separate"/>
+        </w:r>
+        <w:r>
+          <w:rPr>
+            <w:rStyle w:val="Hyperlink"/>
+          </w:rPr>
+          <w:t>http://openlayers.org/)</w:t>
+        </w:r>
+        <w:r>
+          <w:rPr>
+            <w:rStyle w:val="Hyperlink"/>
+          </w:rPr>
+          <w:fldChar w:fldCharType="end"/>
+        </w:r>
+        <w:r>
+          <w:t xml:space="preserve"> was co</w:t>
+        </w:r>
+        <w:r>
+          <w:t>n</w:t>
+        </w:r>
+        <w:r>
+          <w:lastRenderedPageBreak/>
+          <w:t>sidered but due to higher experience with Leaflet among the NGDS developers, it was decided to go with Leaflet.</w:t>
+        </w:r>
+      </w:ins>
+    </w:p>
+    <w:p>
+      <w:pPr>
+        <w:rPr>
+          <w:ins w:id="312" w:author="Christy Caudill" w:date="2014-04-29T16:46:00Z"/>
+        </w:rPr>
+      </w:pPr>
+      <w:ins w:id="313" w:author="Christy Caudill" w:date="2014-04-29T16:46:00Z">
+        <w:r>
+          <w:t>Naturally it is not possible to simply replace Leaflet with another map widget solution. However to the extent possible, the Leaflet-specific code is encapsulated in separate classes and modules so that the classes can be replaced in the future in case that the map widget needs to be e</w:t>
+        </w:r>
+        <w:r>
+          <w:t>x</w:t>
+        </w:r>
+        <w:r>
+          <w:t>changed.</w:t>
+        </w:r>
+      </w:ins>
+    </w:p>
+    <w:p>
+      <w:pPr>
+        <w:rPr>
+          <w:ins w:id="314" w:author="Christy Caudill" w:date="2014-04-29T16:42:00Z"/>
+          <w:rFonts w:ascii="Cambria" w:hAnsi="Cambria"/>
+          <w:b/>
+          <w:bCs/>
+          <w:color w:val="4F81BD"/>
+          <w:rPrChange w:id="315" w:author="Christy Caudill" w:date="2014-04-29T16:44:00Z">
+            <w:rPr>
+              <w:ins w:id="316" w:author="Christy Caudill" w:date="2014-04-29T16:42:00Z"/>
+            </w:rPr>
+          </w:rPrChange>
+        </w:rPr>
+      </w:pPr>
+      <w:bookmarkStart w:id="317" w:name="_GoBack"/>
+      <w:bookmarkEnd w:id="317"/>
+    </w:p>
+    <w:p/>
+    <w:p>
+      <w:pPr>
+        <w:rPr>
+          <w:del w:id="318" w:author="Christy Caudill" w:date="2014-04-29T16:42:00Z"/>
+        </w:rPr>
+      </w:pPr>
+      <w:del w:id="319" w:author="Christy Caudill" w:date="2014-04-29T16:42:00Z">
+        <w:r>
+          <w:delText>Figure 2 also indicates that direct connections using proprietary technology may exist between clients and servers managed by some participants (ODBC to ODBC connection indicated b</w:delText>
+        </w:r>
+        <w:r>
+          <w:delText>e</w:delText>
+        </w:r>
+        <w:r>
+          <w:delText xml:space="preserve">tween client GeothermalDesktop and server NGDS_Db). Such connections may be necessary for expediency, security, or special performance requirements, but </w:delText>
+        </w:r>
+        <w:r>
+          <w:delText>are</w:delText>
+        </w:r>
+        <w:r>
+          <w:delText xml:space="preserve"> considered interim solutions because they violate the premise of an open system in which services offered are publicly doc</w:delText>
+        </w:r>
+        <w:r>
+          <w:delText>u</w:delText>
+        </w:r>
+        <w:r>
+          <w:delText xml:space="preserve">mented and available to any client in the system. </w:delText>
+        </w:r>
+      </w:del>
     </w:p>
     <w:p>
       <w:pPr>
@@ -5814,6 +6400,7 @@
         <w:t>a</w:t>
       </w:r>
       <w:r>
+        <w:lastRenderedPageBreak/>
         <w:t>bility and requirements from application developers</w:t>
       </w:r>
       <w:r>
@@ -5825,7 +6412,6 @@
     </w:p>
     <w:p>
       <w:r>
-        <w:lastRenderedPageBreak/>
         <w:t>For interoperable data to be presented to the system using standardized protocols, interchange formats, and vocabularies, the development team will need to work with the user community (d</w:t>
       </w:r>
       <w:r>
@@ -5932,12 +6518,12 @@
       <w:r>
         <w:t xml:space="preserve">sources to be made available through the system. The evolution of this inventory </w:t>
       </w:r>
-      <w:ins w:id="259" w:author="Christy Caudill" w:date="2014-04-29T13:04:00Z">
+      <w:ins w:id="320" w:author="Christy Caudill" w:date="2014-04-29T13:04:00Z">
         <w:r>
           <w:t>has</w:t>
         </w:r>
       </w:ins>
-      <w:del w:id="260" w:author="Christy Caudill" w:date="2014-04-29T13:04:00Z">
+      <w:del w:id="321" w:author="Christy Caudill" w:date="2014-04-29T13:04:00Z">
         <w:r>
           <w:delText>is</w:delText>
         </w:r>
@@ -5951,12 +6537,12 @@
       <w:r>
         <w:t>u</w:t>
       </w:r>
-      <w:ins w:id="261" w:author="Christy Caudill" w:date="2014-04-29T13:05:00Z">
+      <w:ins w:id="322" w:author="Christy Caudill" w:date="2014-04-29T13:05:00Z">
         <w:r>
           <w:t>ed</w:t>
         </w:r>
       </w:ins>
-      <w:del w:id="262" w:author="Christy Caudill" w:date="2014-04-29T13:05:00Z">
+      <w:del w:id="323" w:author="Christy Caudill" w:date="2014-04-29T13:05:00Z">
         <w:r>
           <w:delText>ing</w:delText>
         </w:r>
@@ -5964,7 +6550,7 @@
       <w:r>
         <w:t xml:space="preserve"> as</w:t>
       </w:r>
-      <w:del w:id="263" w:author="Christy Caudill" w:date="2014-04-29T13:04:00Z">
+      <w:del w:id="324" w:author="Christy Caudill" w:date="2014-04-29T13:04:00Z">
         <w:r>
           <w:delText xml:space="preserve"> more</w:delText>
         </w:r>
@@ -5972,7 +6558,7 @@
       <w:r>
         <w:t xml:space="preserve"> states develop</w:t>
       </w:r>
-      <w:ins w:id="264" w:author="Christy Caudill" w:date="2014-04-29T13:04:00Z">
+      <w:ins w:id="325" w:author="Christy Caudill" w:date="2014-04-29T13:04:00Z">
         <w:r>
           <w:t>ed</w:t>
         </w:r>
@@ -5980,27 +6566,27 @@
       <w:r>
         <w:t xml:space="preserve"> plans for data contributions</w:t>
       </w:r>
-      <w:del w:id="265" w:author="Christy Caudill" w:date="2014-04-29T13:04:00Z">
+      <w:del w:id="326" w:author="Christy Caudill" w:date="2014-04-29T13:04:00Z">
         <w:r>
           <w:delText>,</w:delText>
         </w:r>
       </w:del>
-      <w:ins w:id="266" w:author="Christy Caudill" w:date="2014-04-29T13:05:00Z">
+      <w:ins w:id="327" w:author="Christy Caudill" w:date="2014-04-29T13:05:00Z">
         <w:r>
           <w:t xml:space="preserve"> and pulled survey legacy data, </w:t>
         </w:r>
       </w:ins>
-      <w:ins w:id="267" w:author="Christy Caudill" w:date="2014-04-29T13:06:00Z">
+      <w:ins w:id="328" w:author="Christy Caudill" w:date="2014-04-29T13:06:00Z">
         <w:r>
           <w:t>then</w:t>
         </w:r>
       </w:ins>
-      <w:ins w:id="268" w:author="Christy Caudill" w:date="2014-04-29T13:05:00Z">
+      <w:ins w:id="329" w:author="Christy Caudill" w:date="2014-04-29T13:05:00Z">
         <w:r>
           <w:t xml:space="preserve"> submitted</w:t>
         </w:r>
       </w:ins>
-      <w:ins w:id="269" w:author="Christy Caudill" w:date="2014-04-29T13:06:00Z">
+      <w:ins w:id="330" w:author="Christy Caudill" w:date="2014-04-29T13:06:00Z">
         <w:r>
           <w:t xml:space="preserve"> those resources to the project.</w:t>
         </w:r>
@@ -6008,12 +6594,12 @@
       <w:r>
         <w:t xml:space="preserve"> </w:t>
       </w:r>
-      <w:del w:id="270" w:author="Christy Caudill" w:date="2014-04-29T13:04:00Z">
+      <w:del w:id="331" w:author="Christy Caudill" w:date="2014-04-29T13:04:00Z">
         <w:r>
           <w:delText>and i</w:delText>
         </w:r>
       </w:del>
-      <w:ins w:id="271" w:author="Christy Caudill" w:date="2014-04-29T13:04:00Z">
+      <w:ins w:id="332" w:author="Christy Caudill" w:date="2014-04-29T13:04:00Z">
         <w:r>
           <w:t>I</w:t>
         </w:r>
@@ -6021,12 +6607,12 @@
       <w:r>
         <w:t xml:space="preserve">nput from the SMU/Siemens Geothermal Data compilation project </w:t>
       </w:r>
-      <w:ins w:id="272" w:author="Christy Caudill" w:date="2014-04-29T13:06:00Z">
+      <w:ins w:id="333" w:author="Christy Caudill" w:date="2014-04-29T13:06:00Z">
         <w:r>
           <w:t>was</w:t>
         </w:r>
       </w:ins>
-      <w:del w:id="273" w:author="Christy Caudill" w:date="2014-04-29T13:06:00Z">
+      <w:del w:id="334" w:author="Christy Caudill" w:date="2014-04-29T13:06:00Z">
         <w:r>
           <w:delText>is</w:delText>
         </w:r>
@@ -6034,7 +6620,7 @@
       <w:r>
         <w:t xml:space="preserve"> </w:t>
       </w:r>
-      <w:ins w:id="274" w:author="Christy Caudill" w:date="2014-04-29T13:07:00Z">
+      <w:ins w:id="335" w:author="Christy Caudill" w:date="2014-04-29T13:07:00Z">
         <w:r>
           <w:t xml:space="preserve">also </w:t>
         </w:r>
@@ -6042,7 +6628,7 @@
       <w:r>
         <w:t>factored in</w:t>
       </w:r>
-      <w:ins w:id="275" w:author="Christy Caudill" w:date="2014-04-29T13:07:00Z">
+      <w:ins w:id="336" w:author="Christy Caudill" w:date="2014-04-29T13:07:00Z">
         <w:r>
           <w:t>, yeilding the currect collection of data types in info</w:t>
         </w:r>
@@ -6056,7 +6642,7 @@
       <w:r>
         <w:t xml:space="preserve">. </w:t>
       </w:r>
-      <w:del w:id="276" w:author="Christy Caudill" w:date="2014-04-29T13:07:00Z">
+      <w:del w:id="337" w:author="Christy Caudill" w:date="2014-04-29T13:07:00Z">
         <w:r>
           <w:delText xml:space="preserve">A </w:delText>
         </w:r>
@@ -6091,12 +6677,12 @@
           <w:delText>.</w:delText>
         </w:r>
       </w:del>
-      <w:ins w:id="277" w:author="Christy Caudill" w:date="2014-04-29T13:07:00Z">
+      <w:ins w:id="338" w:author="Christy Caudill" w:date="2014-04-29T13:07:00Z">
         <w:r>
           <w:t xml:space="preserve"> A current list of those information exchanges can be found </w:t>
         </w:r>
       </w:ins>
-      <w:ins w:id="278" w:author="Christy Caudill" w:date="2014-04-29T13:08:00Z">
+      <w:ins w:id="339" w:author="Christy Caudill" w:date="2014-04-29T13:08:00Z">
         <w:r>
           <w:t xml:space="preserve">and downloaded from </w:t>
         </w:r>
@@ -6107,7 +6693,7 @@
           <w:t>.</w:t>
         </w:r>
       </w:ins>
-      <w:ins w:id="279" w:author="Christy Caudill" w:date="2014-04-29T13:07:00Z">
+      <w:ins w:id="340" w:author="Christy Caudill" w:date="2014-04-29T13:07:00Z">
         <w:r>
           <w:t xml:space="preserve"> </w:t>
         </w:r>
@@ -6117,11 +6703,11 @@
       <w:pPr>
         <w:pStyle w:val="Caption"/>
         <w:rPr>
-          <w:del w:id="280" w:author="Christy Caudill" w:date="2014-04-29T13:08:00Z"/>
-        </w:rPr>
-      </w:pPr>
-      <w:bookmarkStart w:id="281" w:name="_Ref269230301"/>
-      <w:del w:id="282" w:author="Christy Caudill" w:date="2014-04-29T13:08:00Z">
+          <w:del w:id="341" w:author="Christy Caudill" w:date="2014-04-29T13:08:00Z"/>
+        </w:rPr>
+      </w:pPr>
+      <w:bookmarkStart w:id="342" w:name="_Ref269230301"/>
+      <w:del w:id="343" w:author="Christy Caudill" w:date="2014-04-29T13:08:00Z">
         <w:r>
           <w:delText xml:space="preserve">Table </w:delText>
         </w:r>
@@ -6146,7 +6732,7 @@
           </w:rPr>
           <w:fldChar w:fldCharType="end"/>
         </w:r>
-        <w:bookmarkEnd w:id="281"/>
+        <w:bookmarkEnd w:id="342"/>
         <w:r>
           <w:delText xml:space="preserve"> Summary of data items compiled from AASG data providers (5/27/2010). This listing of data items is being updated and revised based on continuing input from NGDS consortium members, state data providers, and the SMU/Siemens Geothermal data project. </w:delText>
         </w:r>
@@ -7418,7 +8004,7 @@
       <w:rPr>
         <w:noProof/>
       </w:rPr>
-      <w:t>21</w:t>
+      <w:t>14</w:t>
     </w:r>
     <w:r>
       <w:rPr>
@@ -9961,6 +10547,145 @@
     </w:lvl>
   </w:abstractNum>
   <w:abstractNum w:abstractNumId="17">
+    <w:nsid w:val="33DB0831"/>
+    <w:multiLevelType w:val="multilevel"/>
+    <w:tmpl w:val="19D44A5E"/>
+    <w:lvl w:ilvl="0">
+      <w:start w:val="4"/>
+      <w:numFmt w:val="decimal"/>
+      <w:lvlText w:val="%1"/>
+      <w:lvlJc w:val="left"/>
+      <w:pPr>
+        <w:ind w:left="574" w:hanging="435"/>
+      </w:pPr>
+      <w:rPr>
+        <w:rFonts w:ascii="Arial" w:eastAsia="Arial" w:hAnsi="Arial" w:hint="default"/>
+        <w:b/>
+        <w:bCs/>
+        <w:w w:val="99"/>
+        <w:sz w:val="34"/>
+        <w:szCs w:val="34"/>
+      </w:rPr>
+    </w:lvl>
+    <w:lvl w:ilvl="1">
+      <w:start w:val="1"/>
+      <w:numFmt w:val="decimal"/>
+      <w:lvlText w:val="%1.%2"/>
+      <w:lvlJc w:val="left"/>
+      <w:pPr>
+        <w:ind w:left="715" w:hanging="576"/>
+        <w:jc w:val="right"/>
+      </w:pPr>
+      <w:rPr>
+        <w:rFonts w:ascii="Arial" w:eastAsia="Arial" w:hAnsi="Arial" w:hint="default"/>
+        <w:b/>
+        <w:bCs/>
+        <w:spacing w:val="-2"/>
+        <w:sz w:val="30"/>
+        <w:szCs w:val="30"/>
+      </w:rPr>
+    </w:lvl>
+    <w:lvl w:ilvl="2">
+      <w:start w:val="1"/>
+      <w:numFmt w:val="decimal"/>
+      <w:lvlText w:val="%1.%2.%3"/>
+      <w:lvlJc w:val="left"/>
+      <w:pPr>
+        <w:ind w:left="1159" w:hanging="720"/>
+        <w:jc w:val="right"/>
+      </w:pPr>
+      <w:rPr>
+        <w:rFonts w:ascii="Arial" w:eastAsia="Arial" w:hAnsi="Arial" w:hint="default"/>
+        <w:b/>
+        <w:bCs/>
+        <w:w w:val="99"/>
+        <w:sz w:val="26"/>
+        <w:szCs w:val="26"/>
+      </w:rPr>
+    </w:lvl>
+    <w:lvl w:ilvl="3">
+      <w:start w:val="1"/>
+      <w:numFmt w:val="decimal"/>
+      <w:lvlText w:val="%1.%2.%3.%4"/>
+      <w:lvlJc w:val="left"/>
+      <w:pPr>
+        <w:ind w:left="1003" w:hanging="864"/>
+        <w:jc w:val="right"/>
+      </w:pPr>
+      <w:rPr>
+        <w:rFonts w:ascii="Arial" w:eastAsia="Arial" w:hAnsi="Arial" w:hint="default"/>
+        <w:b/>
+        <w:bCs/>
+        <w:spacing w:val="-1"/>
+        <w:sz w:val="22"/>
+        <w:szCs w:val="22"/>
+      </w:rPr>
+    </w:lvl>
+    <w:lvl w:ilvl="4">
+      <w:start w:val="1"/>
+      <w:numFmt w:val="bullet"/>
+      <w:lvlText w:val=""/>
+      <w:lvlJc w:val="left"/>
+      <w:pPr>
+        <w:ind w:left="2796" w:hanging="360"/>
+      </w:pPr>
+      <w:rPr>
+        <w:rFonts w:ascii="Symbol" w:eastAsia="Symbol" w:hAnsi="Symbol" w:hint="default"/>
+        <w:w w:val="76"/>
+        <w:sz w:val="22"/>
+        <w:szCs w:val="22"/>
+      </w:rPr>
+    </w:lvl>
+    <w:lvl w:ilvl="5">
+      <w:start w:val="1"/>
+      <w:numFmt w:val="bullet"/>
+      <w:lvlText w:val="•"/>
+      <w:lvlJc w:val="left"/>
+      <w:pPr>
+        <w:ind w:left="1003" w:hanging="360"/>
+      </w:pPr>
+      <w:rPr>
+        <w:rFonts w:hint="default"/>
+      </w:rPr>
+    </w:lvl>
+    <w:lvl w:ilvl="6">
+      <w:start w:val="1"/>
+      <w:numFmt w:val="bullet"/>
+      <w:lvlText w:val="•"/>
+      <w:lvlJc w:val="left"/>
+      <w:pPr>
+        <w:ind w:left="1159" w:hanging="360"/>
+      </w:pPr>
+      <w:rPr>
+        <w:rFonts w:hint="default"/>
+      </w:rPr>
+    </w:lvl>
+    <w:lvl w:ilvl="7">
+      <w:start w:val="1"/>
+      <w:numFmt w:val="bullet"/>
+      <w:lvlText w:val="•"/>
+      <w:lvlJc w:val="left"/>
+      <w:pPr>
+        <w:ind w:left="2796" w:hanging="360"/>
+      </w:pPr>
+      <w:rPr>
+        <w:rFonts w:hint="default"/>
+      </w:rPr>
+    </w:lvl>
+    <w:lvl w:ilvl="8">
+      <w:start w:val="1"/>
+      <w:numFmt w:val="bullet"/>
+      <w:lvlText w:val="•"/>
+      <w:lvlJc w:val="left"/>
+      <w:pPr>
+        <w:ind w:left="4797" w:hanging="360"/>
+      </w:pPr>
+      <w:rPr>
+        <w:rFonts w:hint="default"/>
+      </w:rPr>
+    </w:lvl>
+  </w:abstractNum>
+  <w:abstractNum w:abstractNumId="18">
     <w:nsid w:val="39471422"/>
     <w:multiLevelType w:val="hybridMultilevel"/>
     <w:tmpl w:val="252C73D4"/>
@@ -10073,7 +10798,7 @@
       </w:rPr>
     </w:lvl>
   </w:abstractNum>
-  <w:abstractNum w:abstractNumId="18">
+  <w:abstractNum w:abstractNumId="19">
     <w:nsid w:val="3CE425CF"/>
     <w:multiLevelType w:val="hybridMultilevel"/>
     <w:tmpl w:val="6CC66424"/>
@@ -10186,7 +10911,7 @@
       </w:rPr>
     </w:lvl>
   </w:abstractNum>
-  <w:abstractNum w:abstractNumId="19">
+  <w:abstractNum w:abstractNumId="20">
     <w:nsid w:val="4304372F"/>
     <w:multiLevelType w:val="hybridMultilevel"/>
     <w:tmpl w:val="51243A02"/>
@@ -10299,7 +11024,7 @@
       </w:rPr>
     </w:lvl>
   </w:abstractNum>
-  <w:abstractNum w:abstractNumId="20">
+  <w:abstractNum w:abstractNumId="21">
     <w:nsid w:val="438E68F0"/>
     <w:multiLevelType w:val="hybridMultilevel"/>
     <w:tmpl w:val="1C122462"/>
@@ -10412,7 +11137,7 @@
       </w:rPr>
     </w:lvl>
   </w:abstractNum>
-  <w:abstractNum w:abstractNumId="21">
+  <w:abstractNum w:abstractNumId="22">
     <w:nsid w:val="4BA5508F"/>
     <w:multiLevelType w:val="hybridMultilevel"/>
     <w:tmpl w:val="70FE30F0"/>
@@ -10552,7 +11277,7 @@
       </w:rPr>
     </w:lvl>
   </w:abstractNum>
-  <w:abstractNum w:abstractNumId="22">
+  <w:abstractNum w:abstractNumId="23">
     <w:nsid w:val="52AE2DBD"/>
     <w:multiLevelType w:val="hybridMultilevel"/>
     <w:tmpl w:val="DA9898DE"/>
@@ -10665,7 +11390,7 @@
       </w:rPr>
     </w:lvl>
   </w:abstractNum>
-  <w:abstractNum w:abstractNumId="23">
+  <w:abstractNum w:abstractNumId="24">
     <w:nsid w:val="73CC2FB0"/>
     <w:multiLevelType w:val="hybridMultilevel"/>
     <w:tmpl w:val="4FF83D26"/>
@@ -10805,7 +11530,7 @@
       </w:rPr>
     </w:lvl>
   </w:abstractNum>
-  <w:abstractNum w:abstractNumId="24">
+  <w:abstractNum w:abstractNumId="25">
     <w:nsid w:val="76377C78"/>
     <w:multiLevelType w:val="hybridMultilevel"/>
     <w:tmpl w:val="94D8A7A4"/>
@@ -10945,7 +11670,7 @@
       </w:rPr>
     </w:lvl>
   </w:abstractNum>
-  <w:abstractNum w:abstractNumId="25">
+  <w:abstractNum w:abstractNumId="26">
     <w:nsid w:val="7B634A67"/>
     <w:multiLevelType w:val="hybridMultilevel"/>
     <w:tmpl w:val="C05638FC"/>
@@ -11071,13 +11796,13 @@
     <w:abstractNumId w:val="12"/>
   </w:num>
   <w:num w:numId="5">
-    <w:abstractNumId w:val="24"/>
+    <w:abstractNumId w:val="25"/>
   </w:num>
   <w:num w:numId="6">
     <w:abstractNumId w:val="16"/>
   </w:num>
   <w:num w:numId="7">
-    <w:abstractNumId w:val="23"/>
+    <w:abstractNumId w:val="24"/>
   </w:num>
   <w:num w:numId="8">
     <w:abstractNumId w:val="15"/>
@@ -11086,7 +11811,7 @@
     <w:abstractNumId w:val="13"/>
   </w:num>
   <w:num w:numId="10">
-    <w:abstractNumId w:val="21"/>
+    <w:abstractNumId w:val="22"/>
   </w:num>
   <w:num w:numId="11">
     <w:abstractNumId w:val="0"/>
@@ -11119,22 +11844,25 @@
     <w:abstractNumId w:val="14"/>
   </w:num>
   <w:num w:numId="21">
-    <w:abstractNumId w:val="25"/>
+    <w:abstractNumId w:val="26"/>
   </w:num>
   <w:num w:numId="22">
+    <w:abstractNumId w:val="21"/>
+  </w:num>
+  <w:num w:numId="23">
     <w:abstractNumId w:val="20"/>
   </w:num>
-  <w:num w:numId="23">
+  <w:num w:numId="24">
+    <w:abstractNumId w:val="23"/>
+  </w:num>
+  <w:num w:numId="25">
+    <w:abstractNumId w:val="18"/>
+  </w:num>
+  <w:num w:numId="26">
     <w:abstractNumId w:val="19"/>
   </w:num>
-  <w:num w:numId="24">
-    <w:abstractNumId w:val="22"/>
-  </w:num>
-  <w:num w:numId="25">
+  <w:num w:numId="27">
     <w:abstractNumId w:val="17"/>
-  </w:num>
-  <w:num w:numId="26">
-    <w:abstractNumId w:val="18"/>
   </w:num>
 </w:numbering>
 </file>
@@ -12994,7 +13722,7 @@
 </file>
 
 <file path=customXml/itemProps4.xml><?xml version="1.0" encoding="utf-8"?>
-<ds:datastoreItem xmlns:ds="http://schemas.openxmlformats.org/officeDocument/2006/customXml" ds:itemID="{8DBAA580-8D3D-4AA5-963B-E2070F2B39AA}">
+<ds:datastoreItem xmlns:ds="http://schemas.openxmlformats.org/officeDocument/2006/customXml" ds:itemID="{23F68E04-34BA-4D4B-9B8C-B2B0AC3A8FB8}">
   <ds:schemaRefs>
     <ds:schemaRef ds:uri="http://schemas.openxmlformats.org/officeDocument/2006/bibliography"/>
   </ds:schemaRefs>
@@ -13002,7 +13730,7 @@
 </file>
 
 <file path=customXml/itemProps5.xml><?xml version="1.0" encoding="utf-8"?>
-<ds:datastoreItem xmlns:ds="http://schemas.openxmlformats.org/officeDocument/2006/customXml" ds:itemID="{0013D18B-3F7F-4E04-8A93-EA1962ECBCB8}">
+<ds:datastoreItem xmlns:ds="http://schemas.openxmlformats.org/officeDocument/2006/customXml" ds:itemID="{EDF0362B-F698-4AD8-BDD3-04A26A10E42D}">
   <ds:schemaRefs>
     <ds:schemaRef ds:uri="http://schemas.openxmlformats.org/officeDocument/2006/bibliography"/>
   </ds:schemaRefs>

</xml_diff>

<commit_message>
edits to SystemOverveiw doc
</commit_message>
<xml_diff>
--- a/SystemOverview_CMC20140429.docx
+++ b/SystemOverview_CMC20140429.docx
@@ -5084,405 +5084,270 @@
           <w:delText>vantage of tools developed to consume data in these formats.</w:delText>
         </w:r>
       </w:del>
-    </w:p>
-    <w:p>
-      <w:ins w:id="268" w:author="Christy Caudill" w:date="2014-04-29T17:00:00Z">
-        <w:r>
-          <w:t xml:space="preserve">NGDS has used such schemas as a basis for constructing current information exchanges so </w:t>
-        </w:r>
-      </w:ins>
-      <w:ins w:id="269" w:author="Christy Caudill" w:date="2014-04-29T17:01:00Z">
-        <w:r>
-          <w:t>that</w:t>
-        </w:r>
-      </w:ins>
-      <w:ins w:id="270" w:author="Christy Caudill" w:date="2014-04-29T17:00:00Z">
+      <w:ins w:id="268" w:author="Christy Caudill" w:date="2014-04-29T17:44:00Z">
         <w:r>
           <w:t xml:space="preserve"> </w:t>
         </w:r>
-      </w:ins>
-      <w:ins w:id="271" w:author="Christy Caudill" w:date="2014-04-29T17:01:00Z">
-        <w:r>
-          <w:t>uniformity and interoperability in the science community are more likely to be achieved. The i</w:t>
-        </w:r>
-        <w:r>
-          <w:t>n</w:t>
-        </w:r>
-        <w:r>
-          <w:t xml:space="preserve">frastructure that supports the normative schema locations </w:t>
-        </w:r>
-      </w:ins>
-      <w:ins w:id="272" w:author="Christy Caudill" w:date="2014-04-29T17:02:00Z">
-        <w:r>
-          <w:t xml:space="preserve">is at </w:t>
-        </w:r>
-        <w:r>
-          <w:fldChar w:fldCharType="begin"/>
-        </w:r>
-        <w:r>
-          <w:instrText xml:space="preserve"> HYPERLINK "</w:instrText>
-        </w:r>
-        <w:r>
-          <w:instrText>https://github.com/usgin/modelmanager</w:instrText>
-        </w:r>
-        <w:r>
-          <w:instrText xml:space="preserve">" </w:instrText>
-        </w:r>
-        <w:r>
-          <w:fldChar w:fldCharType="separate"/>
+        <w:r>
+          <w:t>NGDS has used such schemas as a basis for constructing current information exchanges so that uniformity and interoperability in the science community are more likely to be achieved.</w:t>
+        </w:r>
+      </w:ins>
+    </w:p>
+    <w:p>
+      <w:pPr>
+        <w:rPr>
+          <w:del w:id="269" w:author="Christy Caudill" w:date="2014-04-29T17:44:00Z"/>
+        </w:rPr>
+      </w:pPr>
+    </w:p>
+    <w:p>
+      <w:pPr>
+        <w:pStyle w:val="Heading3"/>
+        <w:rPr>
+          <w:del w:id="270" w:author="Christy Caudill" w:date="2014-04-29T16:59:00Z"/>
+        </w:rPr>
+      </w:pPr>
+      <w:del w:id="271" w:author="Christy Caudill" w:date="2014-04-29T16:59:00Z">
+        <w:r>
+          <w:delText>Infrastructure Server</w:delText>
+        </w:r>
+      </w:del>
+    </w:p>
+    <w:p>
+      <w:pPr>
+        <w:rPr>
+          <w:del w:id="272" w:author="Christy Caudill" w:date="2014-04-29T16:59:00Z"/>
+        </w:rPr>
+      </w:pPr>
+      <w:del w:id="273" w:author="Christy Caudill" w:date="2014-04-29T16:59:00Z">
+        <w:r>
+          <w:delText>The extensive requirements for the NGDS laid out in the requirements section proscribe a colle</w:delText>
+        </w:r>
+        <w:r>
+          <w:delText>c</w:delText>
+        </w:r>
+        <w:r>
+          <w:delText>tion of functions that must be available on a system wide basis. These functions will be provided by infra</w:delText>
+        </w:r>
+        <w:r>
+          <w:delText xml:space="preserve">structure servers. </w:delText>
+        </w:r>
+      </w:del>
+      <w:del w:id="274" w:author="Christy Caudill" w:date="2014-04-29T16:57:00Z">
+        <w:r>
+          <w:delText>The NGDS steering committee will have to develop policies for the l</w:delText>
+        </w:r>
+        <w:r>
+          <w:delText>o</w:delText>
+        </w:r>
+        <w:r>
+          <w:delText>cation and maintenance of these servers</w:delText>
+        </w:r>
+        <w:r>
+          <w:delText xml:space="preserve">. </w:delText>
+        </w:r>
+      </w:del>
+      <w:del w:id="275" w:author="Christy Caudill" w:date="2014-04-29T16:59:00Z">
+        <w:r>
+          <w:delText>The most important infrastructure services identified at this point include caching, mirroring, and backing up system data; providing a home for o</w:delText>
+        </w:r>
+        <w:r>
+          <w:delText>r</w:delText>
+        </w:r>
+        <w:r>
+          <w:delText>phaned data or legacy data; user authentication for access control, vocabulary services for prov</w:delText>
+        </w:r>
+        <w:r>
+          <w:delText>i</w:delText>
+        </w:r>
+        <w:r>
+          <w:delText>sion of community vocabularies for semantic interoperability, and identifier registration services that will provide URI dereferencing</w:delText>
+        </w:r>
+        <w:r>
+          <w:delText xml:space="preserve">, </w:delText>
+        </w:r>
+        <w:r>
+          <w:delText xml:space="preserve">and </w:delText>
+        </w:r>
+        <w:r>
+          <w:delText xml:space="preserve">services for </w:delText>
+        </w:r>
+        <w:r>
+          <w:delText>mapping between identifier schemes to avoid unrecognized duplication of resources. Other infrastructure functionality that would be useful includes validation of information interchange documents to determine if and to what d</w:delText>
+        </w:r>
+        <w:r>
+          <w:delText>e</w:delText>
+        </w:r>
+        <w:r>
+          <w:delText>gree they conform to system specifications</w:delText>
+        </w:r>
+        <w:r>
+          <w:delText>,</w:delText>
+        </w:r>
+        <w:r>
+          <w:delText xml:space="preserve"> social networking functions such as resource rating, comment, </w:delText>
+        </w:r>
+        <w:r>
+          <w:delText xml:space="preserve">and </w:delText>
+        </w:r>
+        <w:r>
+          <w:delText>feedback; and usage monitoring and reporting</w:delText>
+        </w:r>
+        <w:r>
+          <w:delText xml:space="preserve"> services</w:delText>
+        </w:r>
+        <w:r>
+          <w:delText>. Development of such i</w:delText>
+        </w:r>
+        <w:r>
+          <w:delText>n</w:delText>
+        </w:r>
+        <w:r>
+          <w:delText>frastructure services should be prioritized to support data services that are actually being impl</w:delText>
+        </w:r>
+        <w:r>
+          <w:delText>e</w:delText>
+        </w:r>
+        <w:r>
+          <w:delText>mented.</w:delText>
+        </w:r>
+      </w:del>
+    </w:p>
+    <w:p>
+      <w:pPr>
+        <w:rPr>
+          <w:ins w:id="276" w:author="Christy Caudill" w:date="2014-04-29T16:59:00Z"/>
+        </w:rPr>
+      </w:pPr>
+    </w:p>
+    <w:p>
+      <w:pPr>
+        <w:pStyle w:val="Heading3"/>
+      </w:pPr>
+      <w:r>
+        <w:t>Database and File System</w:t>
+      </w:r>
+    </w:p>
+    <w:p>
+      <w:r>
+        <w:t xml:space="preserve">Various databases and file systems accessed by server applications will house the actual system resources. For security and simplicity, these will probably not be directly accessible for system users, but will be accessed through NGDS </w:t>
+      </w:r>
+      <w:r>
+        <w:t>service interfaces</w:t>
+      </w:r>
+      <w:r>
+        <w:t>. Many user applications may also have local data store</w:t>
+      </w:r>
+      <w:r>
+        <w:t xml:space="preserve">s, in databases or </w:t>
+      </w:r>
+      <w:r>
+        <w:t>file system</w:t>
+      </w:r>
+      <w:r>
+        <w:t>s,</w:t>
+      </w:r>
+      <w:r>
+        <w:t xml:space="preserve"> used to cache resources obtained from the system for offline usage, better performance, and reliability.</w:t>
+      </w:r>
+    </w:p>
+    <w:p>
+      <w:pPr>
+        <w:pStyle w:val="Heading3"/>
+      </w:pPr>
+      <w:r>
+        <w:t>Clients</w:t>
+      </w:r>
+    </w:p>
+    <w:p>
+      <w:r>
+        <w:t>The client applications implement most of the desktop analytical and search functionality r</w:t>
+      </w:r>
+      <w:r>
+        <w:t>e</w:t>
+      </w:r>
+      <w:r>
+        <w:t xml:space="preserve">quired by the system. </w:t>
+      </w:r>
+      <w:del w:id="277" w:author="Christy Caudill" w:date="2014-04-29T17:36:00Z">
+        <w:r>
+          <w:delText>These are outside the scope of this data-access system architecture except for the provision that they</w:delText>
+        </w:r>
+      </w:del>
+      <w:ins w:id="278" w:author="Christy Caudill" w:date="2014-04-29T17:36:00Z">
+        <w:r>
+          <w:t>The user interface developed in CKAN (see section below)</w:t>
+        </w:r>
+      </w:ins>
+      <w:r>
+        <w:t xml:space="preserve"> </w:t>
+      </w:r>
+      <w:del w:id="279" w:author="Christy Caudill" w:date="2014-04-29T17:36:00Z">
+        <w:r>
+          <w:delText>operate</w:delText>
+        </w:r>
+      </w:del>
+      <w:ins w:id="280" w:author="Christy Caudill" w:date="2014-04-29T17:36:00Z">
+        <w:r>
+          <w:t>in</w:t>
+        </w:r>
+        <w:r>
+          <w:t>g</w:t>
+        </w:r>
+        <w:r>
+          <w:t>ests OGC CSW endpoints like that</w:t>
+        </w:r>
+      </w:ins>
+      <w:r>
+        <w:t xml:space="preserve"> </w:t>
+      </w:r>
+      <w:del w:id="281" w:author="Christy Caudill" w:date="2014-04-29T17:36:00Z">
+        <w:r>
+          <w:delText xml:space="preserve">with the NGDS </w:delText>
+        </w:r>
+      </w:del>
+      <w:ins w:id="282" w:author="Christy Caudill" w:date="2014-04-29T17:36:00Z">
+        <w:r>
+          <w:t xml:space="preserve">of the state geothermal </w:t>
+        </w:r>
+      </w:ins>
+      <w:r>
+        <w:t>catalog for resource discovery and evaluation, and utilize NGDS services and repositories for d</w:t>
+      </w:r>
+      <w:r>
+        <w:t>a</w:t>
+      </w:r>
+      <w:r>
+        <w:t>ta access.</w:t>
+      </w:r>
+      <w:ins w:id="283" w:author="Christy Caudill" w:date="2014-04-29T17:37:00Z">
+        <w:r>
+          <w:t xml:space="preserve"> The system is built to encourage client-side development as discussed in </w:t>
         </w:r>
         <w:r>
           <w:rPr>
-            <w:rStyle w:val="Hyperlink"/>
+            <w:i/>
           </w:rPr>
-          <w:t>https://github.com/usgin/modelmanager</w:t>
-        </w:r>
-        <w:r>
-          <w:fldChar w:fldCharType="end"/>
-        </w:r>
-        <w:r>
-          <w:t xml:space="preserve"> which houses the code base that supports the Django</w:t>
-        </w:r>
-      </w:ins>
-      <w:ins w:id="273" w:author="Christy Caudill" w:date="2014-04-29T17:03:00Z">
-        <w:r>
-          <w:t xml:space="preserve"> NGDS schemas</w:t>
-        </w:r>
-      </w:ins>
-      <w:ins w:id="274" w:author="Christy Caudill" w:date="2014-04-29T17:02:00Z">
-        <w:r>
-          <w:t xml:space="preserve"> management site </w:t>
-        </w:r>
-        <w:r>
-          <w:fldChar w:fldCharType="begin"/>
-        </w:r>
-        <w:r>
-          <w:instrText xml:space="preserve"> HYPERLINK "</w:instrText>
-        </w:r>
-        <w:r>
-          <w:instrText>http://schemas.usgin.org/models/</w:instrText>
-        </w:r>
-        <w:r>
-          <w:instrText xml:space="preserve">" </w:instrText>
-        </w:r>
-        <w:r>
-          <w:fldChar w:fldCharType="separate"/>
-        </w:r>
-        <w:r>
-          <w:rPr>
-            <w:rStyle w:val="Hyperlink"/>
-          </w:rPr>
-          <w:t>http://schemas.usgin.org/models/</w:t>
-        </w:r>
-        <w:r>
-          <w:fldChar w:fldCharType="end"/>
-        </w:r>
-        <w:r>
-          <w:t xml:space="preserve">. </w:t>
-        </w:r>
-      </w:ins>
-      <w:ins w:id="275" w:author="Christy Caudill" w:date="2014-04-29T17:04:00Z">
-        <w:r>
-          <w:t>T</w:t>
-        </w:r>
-      </w:ins>
-      <w:ins w:id="276" w:author="Christy Caudill" w:date="2014-04-29T17:03:00Z">
-        <w:r>
-          <w:t>he</w:t>
-        </w:r>
-      </w:ins>
-      <w:ins w:id="277" w:author="Christy Caudill" w:date="2014-04-29T17:04:00Z">
-        <w:r>
-          <w:t xml:space="preserve"> information exchanges are developed and maintained at</w:t>
-        </w:r>
-      </w:ins>
-      <w:ins w:id="278" w:author="Christy Caudill" w:date="2014-04-29T17:03:00Z">
-        <w:r>
-          <w:t xml:space="preserve"> </w:t>
-        </w:r>
-      </w:ins>
-      <w:ins w:id="279" w:author="Christy Caudill" w:date="2014-04-29T17:04:00Z">
-        <w:r>
-          <w:fldChar w:fldCharType="begin"/>
-        </w:r>
-        <w:r>
-          <w:instrText xml:space="preserve"> HYPERLINK "</w:instrText>
-        </w:r>
-        <w:r>
-          <w:instrText>https://github.com/usgin-models</w:instrText>
-        </w:r>
-        <w:r>
-          <w:instrText xml:space="preserve">" </w:instrText>
-        </w:r>
-        <w:r>
-          <w:fldChar w:fldCharType="separate"/>
-        </w:r>
-        <w:r>
-          <w:rPr>
-            <w:rStyle w:val="Hyperlink"/>
-          </w:rPr>
-          <w:t>https://github.com/usgin-models</w:t>
-        </w:r>
-        <w:r>
-          <w:fldChar w:fldCharType="end"/>
-        </w:r>
-        <w:r>
-          <w:t>, where GitHub repositories e</w:t>
-        </w:r>
-        <w:r>
-          <w:t>x</w:t>
-        </w:r>
-        <w:r>
-          <w:t>ist for each given data type. These tagged versions of schemas are then implemented at the aforementioned repositories and sites for use in the system. The community of users are tasked with continuing development and versioning of new or existing information exchanges as nee</w:t>
-        </w:r>
-        <w:r>
-          <w:t>d</w:t>
-        </w:r>
-        <w:r>
-          <w:t>ed.</w:t>
-        </w:r>
-      </w:ins>
-      <w:ins w:id="280" w:author="Christy Caudill" w:date="2014-04-29T17:06:00Z">
-        <w:r>
-          <w:t xml:space="preserve"> </w:t>
-        </w:r>
-      </w:ins>
-      <w:ins w:id="281" w:author="Christy Caudill" w:date="2014-04-29T17:07:00Z">
-        <w:r>
-          <w:t xml:space="preserve">A detailed description of the workflow for defining a new information exchange can be found at </w:t>
-        </w:r>
-      </w:ins>
-      <w:ins w:id="282" w:author="Christy Caudill" w:date="2014-04-29T17:08:00Z">
-        <w:r>
-          <w:fldChar w:fldCharType="begin"/>
-        </w:r>
-        <w:r>
-          <w:instrText xml:space="preserve"> HYPERLINK "</w:instrText>
-        </w:r>
-      </w:ins>
-      <w:ins w:id="283" w:author="Christy Caudill" w:date="2014-04-29T17:07:00Z">
-        <w:r>
-          <w:instrText>https://github.com/usgin/usginspecs/wiki/Define-New-Information-Exchange</w:instrText>
-        </w:r>
-      </w:ins>
-      <w:ins w:id="284" w:author="Christy Caudill" w:date="2014-04-29T17:08:00Z">
-        <w:r>
-          <w:instrText xml:space="preserve">" </w:instrText>
-        </w:r>
-        <w:r>
-          <w:fldChar w:fldCharType="separate"/>
-        </w:r>
-      </w:ins>
-      <w:ins w:id="285" w:author="Christy Caudill" w:date="2014-04-29T17:07:00Z">
-        <w:r>
-          <w:rPr>
-            <w:rStyle w:val="Hyperlink"/>
-          </w:rPr>
-          <w:t>https://github.com/usgin/usginspecs/wiki/Define-New-Information-Exchange</w:t>
-        </w:r>
-      </w:ins>
-      <w:ins w:id="286" w:author="Christy Caudill" w:date="2014-04-29T17:08:00Z">
-        <w:r>
-          <w:fldChar w:fldCharType="end"/>
-        </w:r>
-        <w:r>
-          <w:t xml:space="preserve">, with a detailed description of NGDS standards for constructing them at </w:t>
-        </w:r>
-        <w:r>
-          <w:t>https://github.com/usgin/usginspecs/wiki/Content-Model-Guidelines</w:t>
-        </w:r>
-        <w:r>
-          <w:t>.</w:t>
-        </w:r>
-      </w:ins>
-      <w:bookmarkStart w:id="287" w:name="_GoBack"/>
-      <w:bookmarkEnd w:id="287"/>
+          <w:t>Data discovery</w:t>
+        </w:r>
+      </w:ins>
+      <w:ins w:id="284" w:author="Christy Caudill" w:date="2014-04-29T17:38:00Z">
+        <w:r>
+          <w:t xml:space="preserve"> section above.</w:t>
+        </w:r>
+      </w:ins>
+    </w:p>
+    <w:p>
+      <w:pPr>
+        <w:pStyle w:val="Heading2"/>
+      </w:pPr>
+      <w:r>
+        <w:t>System deployment</w:t>
+      </w:r>
     </w:p>
     <w:p>
       <w:pPr>
         <w:pStyle w:val="Heading3"/>
-        <w:rPr>
-          <w:del w:id="288" w:author="Christy Caudill" w:date="2014-04-29T16:59:00Z"/>
-        </w:rPr>
-      </w:pPr>
-      <w:del w:id="289" w:author="Christy Caudill" w:date="2014-04-29T16:59:00Z">
-        <w:r>
-          <w:delText>Infrastructure Server</w:delText>
-        </w:r>
-      </w:del>
-    </w:p>
-    <w:p>
-      <w:pPr>
-        <w:rPr>
-          <w:del w:id="290" w:author="Christy Caudill" w:date="2014-04-29T16:59:00Z"/>
-        </w:rPr>
-      </w:pPr>
-      <w:del w:id="291" w:author="Christy Caudill" w:date="2014-04-29T16:59:00Z">
-        <w:r>
-          <w:delText>The extensive requirements for the NGDS laid out in the requirements section proscribe a colle</w:delText>
-        </w:r>
-        <w:r>
-          <w:delText>c</w:delText>
-        </w:r>
-        <w:r>
-          <w:delText>tion of functions that must be available on a system wide basis. These functions will be provided by infra</w:delText>
-        </w:r>
-        <w:r>
-          <w:delText xml:space="preserve">structure servers. </w:delText>
-        </w:r>
-      </w:del>
-      <w:del w:id="292" w:author="Christy Caudill" w:date="2014-04-29T16:57:00Z">
-        <w:r>
-          <w:delText>The NGDS steering committee will have to develop policies for the l</w:delText>
-        </w:r>
-        <w:r>
-          <w:delText>o</w:delText>
-        </w:r>
-        <w:r>
-          <w:delText>cation and maintenance of these servers</w:delText>
-        </w:r>
-        <w:r>
-          <w:delText xml:space="preserve">. </w:delText>
-        </w:r>
-      </w:del>
-      <w:del w:id="293" w:author="Christy Caudill" w:date="2014-04-29T16:59:00Z">
-        <w:r>
-          <w:delText xml:space="preserve">The most important infrastructure services identified at </w:delText>
-        </w:r>
-        <w:r>
-          <w:lastRenderedPageBreak/>
-          <w:delText>this point include caching, mirroring, and backing up system data; providing a home for o</w:delText>
-        </w:r>
-        <w:r>
-          <w:delText>r</w:delText>
-        </w:r>
-        <w:r>
-          <w:delText>phaned data or legacy data; user authentication for access control, vocabulary services for prov</w:delText>
-        </w:r>
-        <w:r>
-          <w:delText>i</w:delText>
-        </w:r>
-        <w:r>
-          <w:delText>sion of community vocabularies for semantic interoperability, and identifier registration services that will provide URI dereferencing</w:delText>
-        </w:r>
-        <w:r>
-          <w:delText xml:space="preserve">, </w:delText>
-        </w:r>
-        <w:r>
-          <w:delText xml:space="preserve">and </w:delText>
-        </w:r>
-        <w:r>
-          <w:delText xml:space="preserve">services for </w:delText>
-        </w:r>
-        <w:r>
-          <w:delText>mapping between identifier schemes to avoid unrecognized duplication of resources. Other infrastructure functionality that would be useful includes validation of information interchange documents to determine if and to what d</w:delText>
-        </w:r>
-        <w:r>
-          <w:delText>e</w:delText>
-        </w:r>
-        <w:r>
-          <w:delText>gree they conform to system specifications</w:delText>
-        </w:r>
-        <w:r>
-          <w:delText>,</w:delText>
-        </w:r>
-        <w:r>
-          <w:delText xml:space="preserve"> social networking functions such as resource rating, comment, </w:delText>
-        </w:r>
-        <w:r>
-          <w:delText xml:space="preserve">and </w:delText>
-        </w:r>
-        <w:r>
-          <w:delText>feedback; and usage monitoring and reporting</w:delText>
-        </w:r>
-        <w:r>
-          <w:delText xml:space="preserve"> services</w:delText>
-        </w:r>
-        <w:r>
-          <w:delText>. Development of such i</w:delText>
-        </w:r>
-        <w:r>
-          <w:delText>n</w:delText>
-        </w:r>
-        <w:r>
-          <w:delText>frastructure services should be prioritized to support data services that are actually being impl</w:delText>
-        </w:r>
-        <w:r>
-          <w:delText>e</w:delText>
-        </w:r>
-        <w:r>
-          <w:delText>mented.</w:delText>
-        </w:r>
-      </w:del>
-    </w:p>
-    <w:p>
-      <w:pPr>
-        <w:rPr>
-          <w:ins w:id="294" w:author="Christy Caudill" w:date="2014-04-29T16:59:00Z"/>
-        </w:rPr>
-      </w:pPr>
-    </w:p>
-    <w:p>
-      <w:pPr>
-        <w:pStyle w:val="Heading3"/>
-      </w:pPr>
-      <w:r>
-        <w:t>Database and File System</w:t>
-      </w:r>
-    </w:p>
-    <w:p>
-      <w:r>
-        <w:t xml:space="preserve">Various databases and file systems accessed by server applications will house the actual system resources. For security and simplicity, these will probably not be directly accessible for system users, but will be accessed through NGDS </w:t>
-      </w:r>
-      <w:r>
-        <w:t>service interfaces</w:t>
-      </w:r>
-      <w:r>
-        <w:t>. Many user applications may also have local data store</w:t>
-      </w:r>
-      <w:r>
-        <w:t xml:space="preserve">s, in databases or </w:t>
-      </w:r>
-      <w:r>
-        <w:t>file system</w:t>
-      </w:r>
-      <w:r>
-        <w:t>s,</w:t>
-      </w:r>
-      <w:r>
-        <w:t xml:space="preserve"> used to cache resources obtained from the system for offline usage, better performance, and reliability.</w:t>
-      </w:r>
-    </w:p>
-    <w:p>
-      <w:pPr>
-        <w:pStyle w:val="Heading3"/>
-      </w:pPr>
-      <w:r>
-        <w:t>Clients</w:t>
-      </w:r>
-    </w:p>
-    <w:p>
-      <w:r>
-        <w:t>The client applications implement most of the desktop analytical and search functionality r</w:t>
-      </w:r>
-      <w:r>
-        <w:t>e</w:t>
-      </w:r>
-      <w:r>
-        <w:t>quired by the system. These are outside the scope of this data-access system architecture except for the provision that they operate with the NGDS catalog for resource discovery and evaluation, and utilize NGDS services and repositories for data access.</w:t>
-      </w:r>
-    </w:p>
-    <w:p>
-      <w:pPr>
-        <w:pStyle w:val="Heading2"/>
-      </w:pPr>
-      <w:r>
-        <w:t>System deployment</w:t>
-      </w:r>
-    </w:p>
-    <w:p>
-      <w:pPr>
-        <w:pStyle w:val="Heading3"/>
       </w:pPr>
       <w:r>
         <w:t>Nodes</w:t>
@@ -5491,7 +5356,7 @@
     <w:p>
       <w:pPr>
         <w:rPr>
-          <w:ins w:id="295" w:author="Christy Caudill" w:date="2014-04-29T16:28:00Z"/>
+          <w:ins w:id="285" w:author="Christy Caudill" w:date="2014-04-29T16:28:00Z"/>
         </w:rPr>
       </w:pPr>
       <w:r>
@@ -5513,7 +5378,7 @@
     <w:p>
       <w:pPr>
         <w:rPr>
-          <w:del w:id="296" w:author="Christy Caudill" w:date="2014-04-29T16:30:00Z"/>
+          <w:del w:id="286" w:author="Christy Caudill" w:date="2014-04-29T16:30:00Z"/>
         </w:rPr>
       </w:pPr>
       <w:r>
@@ -5643,7 +5508,7 @@
           </mc:Fallback>
         </mc:AlternateContent>
       </w:r>
-      <w:ins w:id="297" w:author="Christy Caudill" w:date="2014-04-29T16:28:00Z">
+      <w:ins w:id="287" w:author="Christy Caudill" w:date="2014-04-29T16:28:00Z">
         <w:r>
           <w:rPr>
             <w:noProof/>
@@ -5710,7 +5575,7 @@
     <w:p>
       <w:pPr>
         <w:rPr>
-          <w:del w:id="298" w:author="Christy Caudill" w:date="2014-04-29T16:30:00Z"/>
+          <w:del w:id="288" w:author="Christy Caudill" w:date="2014-04-29T16:30:00Z"/>
         </w:rPr>
       </w:pPr>
       <w:r>
@@ -5769,7 +5634,7 @@
                                 <w:szCs w:val="24"/>
                               </w:rPr>
                             </w:pPr>
-                            <w:bookmarkStart w:id="299" w:name="_Ref302311104"/>
+                            <w:bookmarkStart w:id="289" w:name="_Ref302311104"/>
                             <w:r>
                               <w:t xml:space="preserve">Figure </w:t>
                             </w:r>
@@ -5794,7 +5659,7 @@
                               </w:rPr>
                               <w:fldChar w:fldCharType="end"/>
                             </w:r>
-                            <w:bookmarkEnd w:id="299"/>
+                            <w:bookmarkEnd w:id="289"/>
                             <w:r>
                               <w:rPr>
                                 <w:noProof/>
@@ -5838,7 +5703,7 @@
                           <w:szCs w:val="24"/>
                         </w:rPr>
                       </w:pPr>
-                      <w:bookmarkStart w:id="300" w:name="_Ref302311104"/>
+                      <w:bookmarkStart w:id="290" w:name="_Ref302311104"/>
                       <w:r>
                         <w:t xml:space="preserve">Figure </w:t>
                       </w:r>
@@ -5863,7 +5728,7 @@
                         </w:rPr>
                         <w:fldChar w:fldCharType="end"/>
                       </w:r>
-                      <w:bookmarkEnd w:id="300"/>
+                      <w:bookmarkEnd w:id="290"/>
                       <w:r>
                         <w:rPr>
                           <w:noProof/>
@@ -6043,7 +5908,7 @@
     <w:p>
       <w:pPr>
         <w:rPr>
-          <w:ins w:id="301" w:author="Christy Caudill" w:date="2014-04-29T16:42:00Z"/>
+          <w:ins w:id="291" w:author="Christy Caudill" w:date="2014-04-29T16:42:00Z"/>
         </w:rPr>
       </w:pPr>
       <w:r>
@@ -6090,28 +5955,28 @@
       <w:pPr>
         <w:pStyle w:val="Heading3"/>
         <w:rPr>
-          <w:ins w:id="302" w:author="Christy Caudill" w:date="2014-04-29T16:42:00Z"/>
-        </w:rPr>
-        <w:pPrChange w:id="303" w:author="Christy Caudill" w:date="2014-04-29T16:42:00Z">
+          <w:ins w:id="292" w:author="Christy Caudill" w:date="2014-04-29T16:42:00Z"/>
+        </w:rPr>
+        <w:pPrChange w:id="293" w:author="Christy Caudill" w:date="2014-04-29T16:42:00Z">
           <w:pPr/>
         </w:pPrChange>
       </w:pPr>
-      <w:ins w:id="304" w:author="Christy Caudill" w:date="2014-04-29T16:43:00Z">
+      <w:ins w:id="294" w:author="Christy Caudill" w:date="2014-04-29T16:43:00Z">
         <w:r>
           <w:t xml:space="preserve">NIAB (Node-In-A-Box) </w:t>
         </w:r>
       </w:ins>
-      <w:ins w:id="305" w:author="Christy Caudill" w:date="2014-04-29T16:42:00Z">
+      <w:ins w:id="295" w:author="Christy Caudill" w:date="2014-04-29T16:42:00Z">
         <w:r>
           <w:t>Software</w:t>
         </w:r>
       </w:ins>
-      <w:ins w:id="306" w:author="Christy Caudill" w:date="2014-04-29T16:43:00Z">
+      <w:ins w:id="296" w:author="Christy Caudill" w:date="2014-04-29T16:43:00Z">
         <w:r>
           <w:t xml:space="preserve"> Stack</w:t>
         </w:r>
       </w:ins>
-      <w:ins w:id="307" w:author="Christy Caudill" w:date="2014-04-29T16:42:00Z">
+      <w:ins w:id="297" w:author="Christy Caudill" w:date="2014-04-29T16:42:00Z">
         <w:r>
           <w:t xml:space="preserve"> for </w:t>
         </w:r>
@@ -6119,7 +5984,7 @@
           <w:t>Nodes</w:t>
         </w:r>
       </w:ins>
-      <w:ins w:id="308" w:author="Christy Caudill" w:date="2014-04-29T16:43:00Z">
+      <w:ins w:id="298" w:author="Christy Caudill" w:date="2014-04-29T16:43:00Z">
         <w:r>
           <w:t xml:space="preserve"> and Central Aggregator </w:t>
         </w:r>
@@ -6128,10 +5993,10 @@
     <w:p>
       <w:pPr>
         <w:rPr>
-          <w:ins w:id="309" w:author="Christy Caudill" w:date="2014-04-29T16:43:00Z"/>
-        </w:rPr>
-      </w:pPr>
-      <w:ins w:id="310" w:author="Christy Caudill" w:date="2014-04-29T16:42:00Z">
+          <w:ins w:id="299" w:author="Christy Caudill" w:date="2014-04-29T16:43:00Z"/>
+        </w:rPr>
+      </w:pPr>
+      <w:ins w:id="300" w:author="Christy Caudill" w:date="2014-04-29T16:42:00Z">
         <w:r>
           <w:t>NGDS developed only one software stack that provides the functionality for both central node and Node-in-a-Box. The reason for this decision is that so many features of both node types are the same that it is easier to develop one software stack and configure the behavior of the system with a configuration file. In order to do so a new parameter to CKAN’s configuration file (“d</w:t>
         </w:r>
@@ -6158,35 +6023,35 @@
     <w:p>
       <w:pPr>
         <w:rPr>
-          <w:ins w:id="311" w:author="Christy Caudill" w:date="2014-04-29T16:43:00Z"/>
-        </w:rPr>
-      </w:pPr>
-    </w:p>
-    <w:p>
-      <w:pPr>
-        <w:rPr>
-          <w:ins w:id="312" w:author="Christy Caudill" w:date="2014-04-29T16:44:00Z"/>
+          <w:ins w:id="301" w:author="Christy Caudill" w:date="2014-04-29T16:43:00Z"/>
+        </w:rPr>
+      </w:pPr>
+    </w:p>
+    <w:p>
+      <w:pPr>
+        <w:rPr>
+          <w:ins w:id="302" w:author="Christy Caudill" w:date="2014-04-29T16:44:00Z"/>
           <w:rFonts w:ascii="Cambria" w:hAnsi="Cambria"/>
           <w:b/>
           <w:bCs/>
           <w:color w:val="4F81BD"/>
         </w:rPr>
       </w:pPr>
-      <w:ins w:id="313" w:author="Christy Caudill" w:date="2014-04-29T16:43:00Z">
+      <w:ins w:id="303" w:author="Christy Caudill" w:date="2014-04-29T16:43:00Z">
         <w:r>
           <w:rPr>
             <w:rFonts w:ascii="Cambria" w:hAnsi="Cambria"/>
             <w:b/>
             <w:bCs/>
             <w:color w:val="4F81BD"/>
-            <w:rPrChange w:id="314" w:author="Christy Caudill" w:date="2014-04-29T16:44:00Z">
+            <w:rPrChange w:id="304" w:author="Christy Caudill" w:date="2014-04-29T16:44:00Z">
               <w:rPr/>
             </w:rPrChange>
           </w:rPr>
           <w:t>Software</w:t>
         </w:r>
       </w:ins>
-      <w:ins w:id="315" w:author="Christy Caudill" w:date="2014-04-29T16:44:00Z">
+      <w:ins w:id="305" w:author="Christy Caudill" w:date="2014-04-29T16:44:00Z">
         <w:r>
           <w:rPr>
             <w:rFonts w:ascii="Cambria" w:hAnsi="Cambria"/>
@@ -6201,10 +6066,10 @@
     <w:p>
       <w:pPr>
         <w:rPr>
-          <w:ins w:id="316" w:author="Christy Caudill" w:date="2014-04-29T16:44:00Z"/>
-        </w:rPr>
-      </w:pPr>
-      <w:ins w:id="317" w:author="Christy Caudill" w:date="2014-04-29T16:44:00Z">
+          <w:ins w:id="306" w:author="Christy Caudill" w:date="2014-04-29T16:44:00Z"/>
+        </w:rPr>
+      </w:pPr>
+      <w:ins w:id="307" w:author="Christy Caudill" w:date="2014-04-29T16:44:00Z">
         <w:r>
           <w:lastRenderedPageBreak/>
           <w:t>Ubuntu 12.04 LTS was chosen as the NGDS reference platform. Due to the nature of NGDS, most users will most likely want to run it on a Linux Operating System. Ubuntu is a well-known and well-documented Linux OS. Also, CKAN is optimized for Ubuntu or other Debian-based Linux distributions.</w:t>
@@ -6214,10 +6079,10 @@
     <w:p>
       <w:pPr>
         <w:rPr>
-          <w:ins w:id="318" w:author="Christy Caudill" w:date="2014-04-29T16:44:00Z"/>
-        </w:rPr>
-      </w:pPr>
-      <w:ins w:id="319" w:author="Christy Caudill" w:date="2014-04-29T16:44:00Z">
+          <w:ins w:id="308" w:author="Christy Caudill" w:date="2014-04-29T16:44:00Z"/>
+        </w:rPr>
+      </w:pPr>
+      <w:ins w:id="309" w:author="Christy Caudill" w:date="2014-04-29T16:44:00Z">
         <w:r>
           <w:t>NGDS has been developed with Ubuntu Version 12.04 LTS because it has a long support cycle. When the next LTS version becomes available the NGDS development environment will be u</w:t>
         </w:r>
@@ -6238,14 +6103,14 @@
     <w:p>
       <w:pPr>
         <w:rPr>
-          <w:ins w:id="320" w:author="Christy Caudill" w:date="2014-04-29T16:45:00Z"/>
+          <w:ins w:id="310" w:author="Christy Caudill" w:date="2014-04-29T16:45:00Z"/>
           <w:rFonts w:ascii="Cambria" w:hAnsi="Cambria"/>
           <w:b/>
           <w:bCs/>
           <w:color w:val="4F81BD"/>
         </w:rPr>
       </w:pPr>
-      <w:ins w:id="321" w:author="Christy Caudill" w:date="2014-04-29T16:45:00Z">
+      <w:ins w:id="311" w:author="Christy Caudill" w:date="2014-04-29T16:45:00Z">
         <w:r>
           <w:rPr>
             <w:rFonts w:ascii="Cambria" w:hAnsi="Cambria"/>
@@ -6260,10 +6125,10 @@
     <w:p>
       <w:pPr>
         <w:rPr>
-          <w:ins w:id="322" w:author="Christy Caudill" w:date="2014-04-29T16:45:00Z"/>
-        </w:rPr>
-      </w:pPr>
-      <w:ins w:id="323" w:author="Christy Caudill" w:date="2014-04-29T16:45:00Z">
+          <w:ins w:id="312" w:author="Christy Caudill" w:date="2014-04-29T16:45:00Z"/>
+        </w:rPr>
+      </w:pPr>
+      <w:ins w:id="313" w:author="Christy Caudill" w:date="2014-04-29T16:45:00Z">
         <w:r>
           <w:t>NGDS relies heavily on Python and CKAN. This defines the architecture of NGDS to a great e</w:t>
         </w:r>
@@ -6284,10 +6149,10 @@
     <w:p>
       <w:pPr>
         <w:rPr>
-          <w:ins w:id="324" w:author="Christy Caudill" w:date="2014-04-29T16:45:00Z"/>
-        </w:rPr>
-      </w:pPr>
-      <w:ins w:id="325" w:author="Christy Caudill" w:date="2014-04-29T16:45:00Z">
+          <w:ins w:id="314" w:author="Christy Caudill" w:date="2014-04-29T16:45:00Z"/>
+        </w:rPr>
+      </w:pPr>
+      <w:ins w:id="315" w:author="Christy Caudill" w:date="2014-04-29T16:45:00Z">
         <w:r>
           <w:t>Since CKAN is targeted towards Postgres, NGDS’s reference database is also Postgres. The PostGIS extension of Postgres is used for geographic features.</w:t>
         </w:r>
@@ -6296,10 +6161,10 @@
     <w:p>
       <w:pPr>
         <w:rPr>
-          <w:ins w:id="326" w:author="Christy Caudill" w:date="2014-04-29T16:45:00Z"/>
-        </w:rPr>
-      </w:pPr>
-      <w:ins w:id="327" w:author="Christy Caudill" w:date="2014-04-29T16:45:00Z">
+          <w:ins w:id="316" w:author="Christy Caudill" w:date="2014-04-29T16:45:00Z"/>
+        </w:rPr>
+      </w:pPr>
+      <w:ins w:id="317" w:author="Christy Caudill" w:date="2014-04-29T16:45:00Z">
         <w:r>
           <w:t>In order to serve OGC services NGDS uses Geoserver which runs in its default setting on jetty.</w:t>
         </w:r>
@@ -6308,10 +6173,10 @@
     <w:p>
       <w:pPr>
         <w:rPr>
-          <w:ins w:id="328" w:author="Christy Caudill" w:date="2014-04-29T16:45:00Z"/>
-        </w:rPr>
-      </w:pPr>
-      <w:ins w:id="329" w:author="Christy Caudill" w:date="2014-04-29T16:45:00Z">
+          <w:ins w:id="318" w:author="Christy Caudill" w:date="2014-04-29T16:45:00Z"/>
+        </w:rPr>
+      </w:pPr>
+      <w:ins w:id="319" w:author="Christy Caudill" w:date="2014-04-29T16:45:00Z">
         <w:r>
           <w:t>For indexing of Metadata and full-text indexing NGDS uses SOLR (on jetty). SOLR is confi</w:t>
         </w:r>
@@ -6326,14 +6191,14 @@
     <w:p>
       <w:pPr>
         <w:rPr>
-          <w:ins w:id="330" w:author="Christy Caudill" w:date="2014-04-29T16:45:00Z"/>
+          <w:ins w:id="320" w:author="Christy Caudill" w:date="2014-04-29T16:45:00Z"/>
           <w:rFonts w:ascii="Cambria" w:hAnsi="Cambria"/>
           <w:b/>
           <w:bCs/>
           <w:color w:val="4F81BD"/>
         </w:rPr>
       </w:pPr>
-      <w:ins w:id="331" w:author="Christy Caudill" w:date="2014-04-29T16:45:00Z">
+      <w:ins w:id="321" w:author="Christy Caudill" w:date="2014-04-29T16:45:00Z">
         <w:r>
           <w:rPr>
             <w:rFonts w:ascii="Cambria" w:hAnsi="Cambria"/>
@@ -6344,7 +6209,7 @@
           <w:t xml:space="preserve">Software Base </w:t>
         </w:r>
       </w:ins>
-      <w:ins w:id="332" w:author="Christy Caudill" w:date="2014-04-29T16:46:00Z">
+      <w:ins w:id="322" w:author="Christy Caudill" w:date="2014-04-29T16:46:00Z">
         <w:r>
           <w:rPr>
             <w:rFonts w:ascii="Cambria" w:hAnsi="Cambria"/>
@@ -6355,7 +6220,7 @@
           <w:t>Front-</w:t>
         </w:r>
       </w:ins>
-      <w:ins w:id="333" w:author="Christy Caudill" w:date="2014-04-29T16:45:00Z">
+      <w:ins w:id="323" w:author="Christy Caudill" w:date="2014-04-29T16:45:00Z">
         <w:r>
           <w:rPr>
             <w:rFonts w:ascii="Cambria" w:hAnsi="Cambria"/>
@@ -6370,10 +6235,10 @@
     <w:p>
       <w:pPr>
         <w:rPr>
-          <w:ins w:id="334" w:author="Christy Caudill" w:date="2014-04-29T16:46:00Z"/>
-        </w:rPr>
-      </w:pPr>
-      <w:ins w:id="335" w:author="Christy Caudill" w:date="2014-04-29T16:46:00Z">
+          <w:ins w:id="324" w:author="Christy Caudill" w:date="2014-04-29T16:46:00Z"/>
+        </w:rPr>
+      </w:pPr>
+      <w:ins w:id="325" w:author="Christy Caudill" w:date="2014-04-29T16:46:00Z">
         <w:r>
           <w:t>NGDS uses HTML5 and CSS3 as the base technology for the frontend. HTML5 and CSS3 are now supported by all major browsers (even later versions of Internet Explorer). In addition NGDS uses various JavaScript Libraries. Specifically, NGDS uses JQuery and various libraries based on JQuery. Furthermore, NGDS uses CSSless in order to reduce CSS complexity. At the time of writing of this document these are the state-of-the-art technologies for developing Web applications.</w:t>
         </w:r>
@@ -6382,10 +6247,10 @@
     <w:p>
       <w:pPr>
         <w:rPr>
-          <w:ins w:id="336" w:author="Christy Caudill" w:date="2014-04-29T16:46:00Z"/>
-        </w:rPr>
-      </w:pPr>
-      <w:ins w:id="337" w:author="Christy Caudill" w:date="2014-04-29T16:46:00Z">
+          <w:ins w:id="326" w:author="Christy Caudill" w:date="2014-04-29T16:46:00Z"/>
+        </w:rPr>
+      </w:pPr>
+      <w:ins w:id="327" w:author="Christy Caudill" w:date="2014-04-29T16:46:00Z">
         <w:r>
           <w:t>For the production of the HTML pages, NGDS uses the Jinja2 templating system that is built i</w:t>
         </w:r>
@@ -6400,10 +6265,10 @@
     <w:p>
       <w:pPr>
         <w:rPr>
-          <w:ins w:id="338" w:author="Christy Caudill" w:date="2014-04-29T16:46:00Z"/>
-        </w:rPr>
-      </w:pPr>
-      <w:ins w:id="339" w:author="Christy Caudill" w:date="2014-04-29T16:46:00Z">
+          <w:ins w:id="328" w:author="Christy Caudill" w:date="2014-04-29T16:46:00Z"/>
+        </w:rPr>
+      </w:pPr>
+      <w:ins w:id="329" w:author="Christy Caudill" w:date="2014-04-29T16:46:00Z">
         <w:r>
           <w:t>Jinja2 is very flexible and works well in the CKAN environment. The reason for using Jinja2 is that it is the reference solution for CKAN. Building other templating systems into CKAN would be extra effort and causes problems regarding maintainability.</w:t>
         </w:r>
@@ -6412,10 +6277,10 @@
     <w:p>
       <w:pPr>
         <w:rPr>
-          <w:ins w:id="340" w:author="Christy Caudill" w:date="2014-04-29T16:46:00Z"/>
-        </w:rPr>
-      </w:pPr>
-      <w:ins w:id="341" w:author="Christy Caudill" w:date="2014-04-29T16:46:00Z">
+          <w:ins w:id="330" w:author="Christy Caudill" w:date="2014-04-29T16:46:00Z"/>
+        </w:rPr>
+      </w:pPr>
+      <w:ins w:id="331" w:author="Christy Caudill" w:date="2014-04-29T16:46:00Z">
         <w:r>
           <w:t>In many cases it is possible to create the page by either using Jinja2 templating or JavaScript. Jinja2 is preferred rather than JavaScript whenever possible because Python code and Jinja2 code is in general easier to maintain than JavaScript code.</w:t>
         </w:r>
@@ -6424,10 +6289,10 @@
     <w:p>
       <w:pPr>
         <w:rPr>
-          <w:ins w:id="342" w:author="Christy Caudill" w:date="2014-04-29T16:46:00Z"/>
-        </w:rPr>
-      </w:pPr>
-      <w:ins w:id="343" w:author="Christy Caudill" w:date="2014-04-29T16:46:00Z">
+          <w:ins w:id="332" w:author="Christy Caudill" w:date="2014-04-29T16:46:00Z"/>
+        </w:rPr>
+      </w:pPr>
+      <w:ins w:id="333" w:author="Christy Caudill" w:date="2014-04-29T16:46:00Z">
         <w:r>
           <w:t>The Leaflet Map Widget is used to present maps (</w:t>
         </w:r>
@@ -6491,10 +6356,10 @@
     <w:p>
       <w:pPr>
         <w:rPr>
-          <w:ins w:id="344" w:author="Christy Caudill" w:date="2014-04-29T16:46:00Z"/>
-        </w:rPr>
-      </w:pPr>
-      <w:ins w:id="345" w:author="Christy Caudill" w:date="2014-04-29T16:46:00Z">
+          <w:ins w:id="334" w:author="Christy Caudill" w:date="2014-04-29T16:46:00Z"/>
+        </w:rPr>
+      </w:pPr>
+      <w:ins w:id="335" w:author="Christy Caudill" w:date="2014-04-29T16:46:00Z">
         <w:r>
           <w:t>Naturally it is not possible to simply replace Leaflet with another map widget solution. However to the extent possible, the Leaflet-specific code is encapsulated in separate classes and modules so that the classes can be replaced in the future in case that the map widget needs to be e</w:t>
         </w:r>
@@ -6509,14 +6374,14 @@
     <w:p>
       <w:pPr>
         <w:rPr>
-          <w:ins w:id="346" w:author="Christy Caudill" w:date="2014-04-29T16:42:00Z"/>
+          <w:ins w:id="336" w:author="Christy Caudill" w:date="2014-04-29T16:42:00Z"/>
           <w:rFonts w:ascii="Cambria" w:hAnsi="Cambria"/>
           <w:b/>
           <w:bCs/>
           <w:color w:val="4F81BD"/>
-          <w:rPrChange w:id="347" w:author="Christy Caudill" w:date="2014-04-29T16:44:00Z">
+          <w:rPrChange w:id="337" w:author="Christy Caudill" w:date="2014-04-29T16:44:00Z">
             <w:rPr>
-              <w:ins w:id="348" w:author="Christy Caudill" w:date="2014-04-29T16:42:00Z"/>
+              <w:ins w:id="338" w:author="Christy Caudill" w:date="2014-04-29T16:42:00Z"/>
             </w:rPr>
           </w:rPrChange>
         </w:rPr>
@@ -6526,10 +6391,10 @@
     <w:p>
       <w:pPr>
         <w:rPr>
-          <w:del w:id="349" w:author="Christy Caudill" w:date="2014-04-29T16:42:00Z"/>
-        </w:rPr>
-      </w:pPr>
-      <w:del w:id="350" w:author="Christy Caudill" w:date="2014-04-29T16:42:00Z">
+          <w:del w:id="339" w:author="Christy Caudill" w:date="2014-04-29T16:42:00Z"/>
+        </w:rPr>
+      </w:pPr>
+      <w:del w:id="340" w:author="Christy Caudill" w:date="2014-04-29T16:42:00Z">
         <w:r>
           <w:delText>Figure 2 also indicates that direct connections using proprietary technology may exist between clients and servers managed by some participants (ODBC to ODBC connection indicated b</w:delText>
         </w:r>
@@ -6652,62 +6517,325 @@
     </w:p>
     <w:p/>
     <w:p>
-      <w:r>
-        <w:t>Data types for which NGDS data acquisition services and interchange formats have not been specified will be made available in user-defined data files that will be described by metadata in the system catalog and placed in web-accessible servers. Standardization of automated, intero</w:t>
+      <w:pPr>
+        <w:rPr>
+          <w:del w:id="341" w:author="Christy Caudill" w:date="2014-04-29T17:47:00Z"/>
+        </w:rPr>
+      </w:pPr>
+      <w:r>
+        <w:t xml:space="preserve">Data types for which NGDS data acquisition services and interchange formats </w:t>
+      </w:r>
+      <w:ins w:id="342" w:author="Christy Caudill" w:date="2014-04-29T17:39:00Z">
+        <w:r>
+          <w:t>are</w:t>
+        </w:r>
+      </w:ins>
+      <w:del w:id="343" w:author="Christy Caudill" w:date="2014-04-29T17:39:00Z">
+        <w:r>
+          <w:delText xml:space="preserve">have not been specified will be </w:delText>
+        </w:r>
+      </w:del>
+      <w:r>
+        <w:t xml:space="preserve">made available in user-defined data files </w:t>
+      </w:r>
+      <w:del w:id="344" w:author="Christy Caudill" w:date="2014-04-29T17:43:00Z">
+        <w:r>
+          <w:delText xml:space="preserve">that will be </w:delText>
+        </w:r>
+      </w:del>
+      <w:r>
+        <w:t>described by metadata in the system catalog and placed in web-accessible servers. Standardization of automated, intero</w:t>
       </w:r>
       <w:r>
         <w:t>p</w:t>
       </w:r>
       <w:r>
-        <w:t>erable data acquisition via services and community interchange formats will be developed i</w:t>
+        <w:t xml:space="preserve">erable data acquisition via services and community interchange formats </w:t>
+      </w:r>
+      <w:ins w:id="345" w:author="Christy Caudill" w:date="2014-04-29T17:43:00Z">
+        <w:r>
+          <w:t xml:space="preserve">have been developed </w:t>
+        </w:r>
+      </w:ins>
+      <w:del w:id="346" w:author="Christy Caudill" w:date="2014-04-29T17:43:00Z">
+        <w:r>
+          <w:delText>will be developed incrementally, starting with highest priority data types. Priority will be dete</w:delText>
+        </w:r>
+        <w:r>
+          <w:delText>r</w:delText>
+        </w:r>
+        <w:r>
+          <w:lastRenderedPageBreak/>
+          <w:delText>mined by data availability and requirements from application developers</w:delText>
+        </w:r>
+        <w:r>
+          <w:delText xml:space="preserve"> in the user commun</w:delText>
+        </w:r>
+        <w:r>
+          <w:delText>i</w:delText>
+        </w:r>
+        <w:r>
+          <w:delText>ty</w:delText>
+        </w:r>
+        <w:r>
+          <w:delText xml:space="preserve"> working on client software useful for geothermal resource development.</w:delText>
+        </w:r>
+      </w:del>
+      <w:ins w:id="347" w:author="Christy Caudill" w:date="2014-04-29T17:45:00Z">
+        <w:r>
+          <w:t xml:space="preserve"> for </w:t>
+        </w:r>
+        <w:r>
+          <w:t>NGDS</w:t>
+        </w:r>
+        <w:r>
+          <w:t xml:space="preserve"> as an ong</w:t>
+        </w:r>
+        <w:r>
+          <w:t>o</w:t>
+        </w:r>
+        <w:r>
+          <w:t>ing, living process</w:t>
+        </w:r>
+      </w:ins>
+      <w:ins w:id="348" w:author="Christy Caudill" w:date="2014-04-29T17:46:00Z">
+        <w:r>
+          <w:t xml:space="preserve"> for the geoscience</w:t>
+        </w:r>
+      </w:ins>
+      <w:ins w:id="349" w:author="Christy Caudill" w:date="2014-04-29T17:45:00Z">
+        <w:r>
+          <w:t xml:space="preserve"> community. The infrastructure that supports the norm</w:t>
+        </w:r>
+        <w:r>
+          <w:t>a</w:t>
+        </w:r>
+        <w:r>
+          <w:t xml:space="preserve">tive schema locations is at </w:t>
+        </w:r>
+        <w:r>
+          <w:fldChar w:fldCharType="begin"/>
+        </w:r>
+        <w:r>
+          <w:instrText xml:space="preserve"> HYPERLINK "</w:instrText>
+        </w:r>
+        <w:r>
+          <w:instrText>https://github.com/usgin/modelmanager</w:instrText>
+        </w:r>
+        <w:r>
+          <w:instrText xml:space="preserve">" </w:instrText>
+        </w:r>
+        <w:r>
+          <w:fldChar w:fldCharType="separate"/>
+        </w:r>
+        <w:r>
+          <w:rPr>
+            <w:rStyle w:val="Hyperlink"/>
+          </w:rPr>
+          <w:t>https://github.com/usgin/modelmanager</w:t>
+        </w:r>
+        <w:r>
+          <w:fldChar w:fldCharType="end"/>
+        </w:r>
+        <w:r>
+          <w:t xml:space="preserve"> which houses the code base that supports the Django NGDS schemas management site </w:t>
+        </w:r>
+        <w:r>
+          <w:fldChar w:fldCharType="begin"/>
+        </w:r>
+        <w:r>
+          <w:instrText xml:space="preserve"> HYPERLINK "</w:instrText>
+        </w:r>
+        <w:r>
+          <w:instrText>http://schemas.usgin.org/models/</w:instrText>
+        </w:r>
+        <w:r>
+          <w:instrText xml:space="preserve">" </w:instrText>
+        </w:r>
+        <w:r>
+          <w:fldChar w:fldCharType="separate"/>
+        </w:r>
+        <w:r>
+          <w:rPr>
+            <w:rStyle w:val="Hyperlink"/>
+          </w:rPr>
+          <w:t>http://schemas.usgin.org/models/</w:t>
+        </w:r>
+        <w:r>
+          <w:fldChar w:fldCharType="end"/>
+        </w:r>
+        <w:r>
+          <w:t>. The i</w:t>
+        </w:r>
+        <w:r>
+          <w:t>n</w:t>
+        </w:r>
+        <w:r>
+          <w:t xml:space="preserve">formation exchanges are developed and maintained at </w:t>
+        </w:r>
+        <w:r>
+          <w:fldChar w:fldCharType="begin"/>
+        </w:r>
+        <w:r>
+          <w:instrText xml:space="preserve"> HYPERLINK "</w:instrText>
+        </w:r>
+        <w:r>
+          <w:instrText>https://github.com/usgin-models</w:instrText>
+        </w:r>
+        <w:r>
+          <w:instrText xml:space="preserve">" </w:instrText>
+        </w:r>
+        <w:r>
+          <w:fldChar w:fldCharType="separate"/>
+        </w:r>
+        <w:r>
+          <w:rPr>
+            <w:rStyle w:val="Hyperlink"/>
+          </w:rPr>
+          <w:t>https://github.com/usgin-models</w:t>
+        </w:r>
+        <w:r>
+          <w:fldChar w:fldCharType="end"/>
+        </w:r>
+        <w:r>
+          <w:t>, where GitHub repositories exist for each given data type. These tagged versions of schemas are then implemented at the aforementioned repositories and sites for use in the system. The community of users are tasked with continuing development and versioning of new or existing information exchanges as needed. A detailed description of the workflow for defining a new information e</w:t>
+        </w:r>
+        <w:r>
+          <w:t>x</w:t>
+        </w:r>
+        <w:r>
+          <w:t xml:space="preserve">change can be found at </w:t>
+        </w:r>
+        <w:r>
+          <w:fldChar w:fldCharType="begin"/>
+        </w:r>
+        <w:r>
+          <w:instrText xml:space="preserve"> HYPERLINK "</w:instrText>
+        </w:r>
+        <w:r>
+          <w:instrText>https://github.com/usgin/usginspecs/wiki/Define-New-Information-Exchange</w:instrText>
+        </w:r>
+        <w:r>
+          <w:instrText xml:space="preserve">" </w:instrText>
+        </w:r>
+        <w:r>
+          <w:fldChar w:fldCharType="separate"/>
+        </w:r>
+        <w:r>
+          <w:rPr>
+            <w:rStyle w:val="Hyperlink"/>
+          </w:rPr>
+          <w:t>https://github.com/usgin/usginspecs/wiki/Define-New-Information-Exchange</w:t>
+        </w:r>
+        <w:r>
+          <w:fldChar w:fldCharType="end"/>
+        </w:r>
+        <w:r>
+          <w:t xml:space="preserve">, with a detailed description of NGDS standards for constructing them at </w:t>
+        </w:r>
+        <w:r>
+          <w:t>https://github.com/usgin/usginspecs/wiki/Content-Model-Guidelines</w:t>
+        </w:r>
+        <w:r>
+          <w:t>.</w:t>
+        </w:r>
+      </w:ins>
+    </w:p>
+    <w:p>
+      <w:ins w:id="350" w:author="Christy Caudill" w:date="2014-04-29T17:47:00Z">
+        <w:r>
+          <w:t xml:space="preserve">These documents allow </w:t>
+        </w:r>
+      </w:ins>
+      <w:del w:id="351" w:author="Christy Caudill" w:date="2014-04-29T17:47:00Z">
+        <w:r>
+          <w:delText>F</w:delText>
+        </w:r>
+      </w:del>
+      <w:ins w:id="352" w:author="Christy Caudill" w:date="2014-04-29T17:47:00Z">
+        <w:r>
+          <w:t>f</w:t>
+        </w:r>
+      </w:ins>
+      <w:r>
+        <w:t xml:space="preserve">or interoperable data to be presented to the system using standardized protocols, interchange formats, and vocabularies, </w:t>
+      </w:r>
+      <w:ins w:id="353" w:author="Christy Caudill" w:date="2014-04-29T17:47:00Z">
+        <w:r>
+          <w:t>while allowing</w:t>
+        </w:r>
+      </w:ins>
+      <w:del w:id="354" w:author="Christy Caudill" w:date="2014-04-29T17:47:00Z">
+        <w:r>
+          <w:delText xml:space="preserve">the development team will need to work with </w:delText>
+        </w:r>
+      </w:del>
+      <w:r>
+        <w:t xml:space="preserve">the user community (data providers and consumers) to </w:t>
+      </w:r>
+      <w:del w:id="355" w:author="Christy Caudill" w:date="2014-04-29T17:48:00Z">
+        <w:r>
+          <w:delText xml:space="preserve">determine a useful starting collection of attributes for entities or features </w:delText>
+        </w:r>
+      </w:del>
+      <w:ins w:id="356" w:author="Christy Caudill" w:date="2014-04-29T17:48:00Z">
+        <w:r>
+          <w:t>continue developing information exchanges with</w:t>
+        </w:r>
+      </w:ins>
+      <w:del w:id="357" w:author="Christy Caudill" w:date="2014-04-29T17:48:00Z">
+        <w:r>
+          <w:delText>that will be delivered, including</w:delText>
+        </w:r>
+      </w:del>
+      <w:ins w:id="358" w:author="Christy Caudill" w:date="2014-04-29T17:48:00Z">
+        <w:r>
+          <w:t xml:space="preserve"> standardized</w:t>
+        </w:r>
+      </w:ins>
+      <w:r>
+        <w:t xml:space="preserve"> units of measure </w:t>
+      </w:r>
+      <w:r>
+        <w:t xml:space="preserve">and </w:t>
+      </w:r>
+      <w:del w:id="359" w:author="Christy Caudill" w:date="2014-04-29T17:48:00Z">
+        <w:r>
+          <w:delText>required</w:delText>
+        </w:r>
+      </w:del>
+      <w:r>
+        <w:t xml:space="preserve"> </w:t>
+      </w:r>
+      <w:r>
+        <w:t>controlled v</w:t>
+      </w:r>
+      <w:r>
+        <w:t>o</w:t>
+      </w:r>
+      <w:r>
+        <w:t>cabularies</w:t>
+      </w:r>
+      <w:r>
+        <w:t>. Interoperability means in practice that software will use the same access protocol for a given kind of information from any NGDS data provider, without any provider</w:t>
+      </w:r>
+      <w:r>
+        <w:t>-</w:t>
+      </w:r>
+      <w:r>
+        <w:t>specific cu</w:t>
+      </w:r>
+      <w:r>
+        <w:t>s</w:t>
+      </w:r>
+      <w:r>
+        <w:t>tomization. Some important requirements i</w:t>
       </w:r>
       <w:r>
         <w:t>n</w:t>
       </w:r>
       <w:r>
-        <w:t>crementally, starting with highest priority data types. Priority will be determined by data avail</w:t>
-      </w:r>
-      <w:r>
-        <w:t>a</w:t>
-      </w:r>
-      <w:r>
-        <w:lastRenderedPageBreak/>
-        <w:t>bility and requirements from application developers</w:t>
-      </w:r>
-      <w:r>
-        <w:t xml:space="preserve"> in the user community</w:t>
-      </w:r>
-      <w:r>
-        <w:t xml:space="preserve"> working on client software useful for geothermal resource development.</w:t>
-      </w:r>
-    </w:p>
-    <w:p>
-      <w:r>
-        <w:t>For interoperable data to be presented to the system using standardized protocols, interchange formats, and vocabularies, the development team will need to work with the user community (d</w:t>
-      </w:r>
-      <w:r>
-        <w:t>a</w:t>
-      </w:r>
-      <w:r>
-        <w:t>ta providers and consumers) to determine a useful starting collection of attributes for entities or features that will be delivered, including</w:t>
-      </w:r>
-      <w:r>
-        <w:t xml:space="preserve"> units of measure </w:t>
-      </w:r>
-      <w:r>
-        <w:t xml:space="preserve">and required </w:t>
-      </w:r>
-      <w:r>
-        <w:t>controlled vocabularies</w:t>
-      </w:r>
-      <w:r>
-        <w:t>. Interoperability means in practice that software will use the same access protocol for a given kind of information from any NGDS data provider, without any provider</w:t>
-      </w:r>
-      <w:r>
-        <w:t>-</w:t>
-      </w:r>
-      <w:r>
-        <w:t>specific customization. Some important requirements include:</w:t>
+        <w:t>clude:</w:t>
       </w:r>
     </w:p>
     <w:p>
@@ -6758,7 +6886,12 @@
         <w:t xml:space="preserve"> schema for interchange formats, and instance documents based on these schema </w:t>
       </w:r>
       <w:r>
-        <w:t>must be versioned, such that expanded or modified versions can be introduced wit</w:t>
+        <w:t>must be versioned, such that expanded or</w:t>
+      </w:r>
+      <w:bookmarkStart w:id="360" w:name="_GoBack"/>
+      <w:bookmarkEnd w:id="360"/>
+      <w:r>
+        <w:t xml:space="preserve"> modified versions can be introduced wit</w:t>
       </w:r>
       <w:r>
         <w:t>h</w:t>
@@ -6789,12 +6922,12 @@
       <w:r>
         <w:t xml:space="preserve">sources to be made available through the system. The evolution of this inventory </w:t>
       </w:r>
-      <w:ins w:id="351" w:author="Christy Caudill" w:date="2014-04-29T13:04:00Z">
+      <w:ins w:id="361" w:author="Christy Caudill" w:date="2014-04-29T13:04:00Z">
         <w:r>
           <w:t>has</w:t>
         </w:r>
       </w:ins>
-      <w:del w:id="352" w:author="Christy Caudill" w:date="2014-04-29T13:04:00Z">
+      <w:del w:id="362" w:author="Christy Caudill" w:date="2014-04-29T13:04:00Z">
         <w:r>
           <w:delText>is</w:delText>
         </w:r>
@@ -6808,12 +6941,12 @@
       <w:r>
         <w:t>u</w:t>
       </w:r>
-      <w:ins w:id="353" w:author="Christy Caudill" w:date="2014-04-29T13:05:00Z">
+      <w:ins w:id="363" w:author="Christy Caudill" w:date="2014-04-29T13:05:00Z">
         <w:r>
           <w:t>ed</w:t>
         </w:r>
       </w:ins>
-      <w:del w:id="354" w:author="Christy Caudill" w:date="2014-04-29T13:05:00Z">
+      <w:del w:id="364" w:author="Christy Caudill" w:date="2014-04-29T13:05:00Z">
         <w:r>
           <w:delText>ing</w:delText>
         </w:r>
@@ -6821,7 +6954,7 @@
       <w:r>
         <w:t xml:space="preserve"> as</w:t>
       </w:r>
-      <w:del w:id="355" w:author="Christy Caudill" w:date="2014-04-29T13:04:00Z">
+      <w:del w:id="365" w:author="Christy Caudill" w:date="2014-04-29T13:04:00Z">
         <w:r>
           <w:delText xml:space="preserve"> more</w:delText>
         </w:r>
@@ -6829,7 +6962,7 @@
       <w:r>
         <w:t xml:space="preserve"> states develop</w:t>
       </w:r>
-      <w:ins w:id="356" w:author="Christy Caudill" w:date="2014-04-29T13:04:00Z">
+      <w:ins w:id="366" w:author="Christy Caudill" w:date="2014-04-29T13:04:00Z">
         <w:r>
           <w:t>ed</w:t>
         </w:r>
@@ -6837,27 +6970,27 @@
       <w:r>
         <w:t xml:space="preserve"> plans for data contributions</w:t>
       </w:r>
-      <w:del w:id="357" w:author="Christy Caudill" w:date="2014-04-29T13:04:00Z">
+      <w:del w:id="367" w:author="Christy Caudill" w:date="2014-04-29T13:04:00Z">
         <w:r>
           <w:delText>,</w:delText>
         </w:r>
       </w:del>
-      <w:ins w:id="358" w:author="Christy Caudill" w:date="2014-04-29T13:05:00Z">
+      <w:ins w:id="368" w:author="Christy Caudill" w:date="2014-04-29T13:05:00Z">
         <w:r>
           <w:t xml:space="preserve"> and pulled survey legacy data, </w:t>
         </w:r>
       </w:ins>
-      <w:ins w:id="359" w:author="Christy Caudill" w:date="2014-04-29T13:06:00Z">
+      <w:ins w:id="369" w:author="Christy Caudill" w:date="2014-04-29T13:06:00Z">
         <w:r>
           <w:t>then</w:t>
         </w:r>
       </w:ins>
-      <w:ins w:id="360" w:author="Christy Caudill" w:date="2014-04-29T13:05:00Z">
+      <w:ins w:id="370" w:author="Christy Caudill" w:date="2014-04-29T13:05:00Z">
         <w:r>
           <w:t xml:space="preserve"> submitted</w:t>
         </w:r>
       </w:ins>
-      <w:ins w:id="361" w:author="Christy Caudill" w:date="2014-04-29T13:06:00Z">
+      <w:ins w:id="371" w:author="Christy Caudill" w:date="2014-04-29T13:06:00Z">
         <w:r>
           <w:t xml:space="preserve"> those resources to the project.</w:t>
         </w:r>
@@ -6865,12 +6998,12 @@
       <w:r>
         <w:t xml:space="preserve"> </w:t>
       </w:r>
-      <w:del w:id="362" w:author="Christy Caudill" w:date="2014-04-29T13:04:00Z">
+      <w:del w:id="372" w:author="Christy Caudill" w:date="2014-04-29T13:04:00Z">
         <w:r>
           <w:delText>and i</w:delText>
         </w:r>
       </w:del>
-      <w:ins w:id="363" w:author="Christy Caudill" w:date="2014-04-29T13:04:00Z">
+      <w:ins w:id="373" w:author="Christy Caudill" w:date="2014-04-29T13:04:00Z">
         <w:r>
           <w:t>I</w:t>
         </w:r>
@@ -6878,12 +7011,12 @@
       <w:r>
         <w:t xml:space="preserve">nput from the SMU/Siemens Geothermal Data compilation project </w:t>
       </w:r>
-      <w:ins w:id="364" w:author="Christy Caudill" w:date="2014-04-29T13:06:00Z">
+      <w:ins w:id="374" w:author="Christy Caudill" w:date="2014-04-29T13:06:00Z">
         <w:r>
           <w:t>was</w:t>
         </w:r>
       </w:ins>
-      <w:del w:id="365" w:author="Christy Caudill" w:date="2014-04-29T13:06:00Z">
+      <w:del w:id="375" w:author="Christy Caudill" w:date="2014-04-29T13:06:00Z">
         <w:r>
           <w:delText>is</w:delText>
         </w:r>
@@ -6891,7 +7024,7 @@
       <w:r>
         <w:t xml:space="preserve"> </w:t>
       </w:r>
-      <w:ins w:id="366" w:author="Christy Caudill" w:date="2014-04-29T13:07:00Z">
+      <w:ins w:id="376" w:author="Christy Caudill" w:date="2014-04-29T13:07:00Z">
         <w:r>
           <w:t xml:space="preserve">also </w:t>
         </w:r>
@@ -6899,7 +7032,7 @@
       <w:r>
         <w:t>factored in</w:t>
       </w:r>
-      <w:ins w:id="367" w:author="Christy Caudill" w:date="2014-04-29T13:07:00Z">
+      <w:ins w:id="377" w:author="Christy Caudill" w:date="2014-04-29T13:07:00Z">
         <w:r>
           <w:t>, yeilding the currect collection of data types in info</w:t>
         </w:r>
@@ -6913,7 +7046,7 @@
       <w:r>
         <w:t xml:space="preserve">. </w:t>
       </w:r>
-      <w:del w:id="368" w:author="Christy Caudill" w:date="2014-04-29T13:07:00Z">
+      <w:del w:id="378" w:author="Christy Caudill" w:date="2014-04-29T13:07:00Z">
         <w:r>
           <w:delText xml:space="preserve">A </w:delText>
         </w:r>
@@ -6948,12 +7081,12 @@
           <w:delText>.</w:delText>
         </w:r>
       </w:del>
-      <w:ins w:id="369" w:author="Christy Caudill" w:date="2014-04-29T13:07:00Z">
+      <w:ins w:id="379" w:author="Christy Caudill" w:date="2014-04-29T13:07:00Z">
         <w:r>
           <w:t xml:space="preserve"> A current list of those information exchanges can be found </w:t>
         </w:r>
       </w:ins>
-      <w:ins w:id="370" w:author="Christy Caudill" w:date="2014-04-29T13:08:00Z">
+      <w:ins w:id="380" w:author="Christy Caudill" w:date="2014-04-29T13:08:00Z">
         <w:r>
           <w:t xml:space="preserve">and downloaded from </w:t>
         </w:r>
@@ -6964,7 +7097,7 @@
           <w:t>.</w:t>
         </w:r>
       </w:ins>
-      <w:ins w:id="371" w:author="Christy Caudill" w:date="2014-04-29T13:07:00Z">
+      <w:ins w:id="381" w:author="Christy Caudill" w:date="2014-04-29T13:07:00Z">
         <w:r>
           <w:t xml:space="preserve"> </w:t>
         </w:r>
@@ -6974,11 +7107,11 @@
       <w:pPr>
         <w:pStyle w:val="Caption"/>
         <w:rPr>
-          <w:del w:id="372" w:author="Christy Caudill" w:date="2014-04-29T13:08:00Z"/>
-        </w:rPr>
-      </w:pPr>
-      <w:bookmarkStart w:id="373" w:name="_Ref269230301"/>
-      <w:del w:id="374" w:author="Christy Caudill" w:date="2014-04-29T13:08:00Z">
+          <w:del w:id="382" w:author="Christy Caudill" w:date="2014-04-29T13:08:00Z"/>
+        </w:rPr>
+      </w:pPr>
+      <w:bookmarkStart w:id="383" w:name="_Ref269230301"/>
+      <w:del w:id="384" w:author="Christy Caudill" w:date="2014-04-29T13:08:00Z">
         <w:r>
           <w:delText xml:space="preserve">Table </w:delText>
         </w:r>
@@ -7003,7 +7136,7 @@
           </w:rPr>
           <w:fldChar w:fldCharType="end"/>
         </w:r>
-        <w:bookmarkEnd w:id="373"/>
+        <w:bookmarkEnd w:id="383"/>
         <w:r>
           <w:delText xml:space="preserve"> Summary of data items compiled from AASG data providers (5/27/2010). This listing of data items is being updated and revised based on continuing input from NGDS consortium members, state data providers, and the SMU/Siemens Geothermal data project. </w:delText>
         </w:r>
@@ -7012,6 +7145,7 @@
     <w:p/>
     <w:p>
       <w:r>
+        <w:lastRenderedPageBreak/>
         <w:t xml:space="preserve">The data acquisition process will be planned to focus on delivering information to enable use cases being implemented by the Geothermal Desktop application in order to make utilization of </w:t>
       </w:r>
       <w:r>
@@ -7048,7 +7182,6 @@
         <w:pStyle w:val="Heading3"/>
       </w:pPr>
       <w:r>
-        <w:lastRenderedPageBreak/>
         <w:t>Data to be scanned</w:t>
       </w:r>
     </w:p>
@@ -7189,7 +7322,11 @@
     </w:p>
     <w:p>
       <w:r>
-        <w:t xml:space="preserve">The second part of the online service implementation and deployment is registering the new data service with the catalog system. This will require creating a metadata record for the service, and loading it into a catalog server </w:t>
+        <w:t xml:space="preserve">The second part of the online service implementation and deployment is registering the new data service with the catalog system. This will require creating a metadata record for the service, and </w:t>
+      </w:r>
+      <w:r>
+        <w:lastRenderedPageBreak/>
+        <w:t xml:space="preserve">loading it into a catalog server </w:t>
       </w:r>
       <w:r>
         <w:t xml:space="preserve">or web-accessible directory </w:t>
@@ -7252,7 +7389,6 @@
         <w:pStyle w:val="Heading1"/>
       </w:pPr>
       <w:r>
-        <w:lastRenderedPageBreak/>
         <w:t>Technical discussion</w:t>
       </w:r>
     </w:p>
@@ -7389,6 +7525,7 @@
         <w:pStyle w:val="Heading1"/>
       </w:pPr>
       <w:r>
+        <w:lastRenderedPageBreak/>
         <w:t xml:space="preserve">Summary </w:t>
       </w:r>
     </w:p>
@@ -7640,6 +7777,7 @@
         <w:rPr>
           <w:rStyle w:val="Strong"/>
         </w:rPr>
+        <w:lastRenderedPageBreak/>
         <w:t>Data item</w:t>
       </w:r>
       <w:r>
@@ -7748,7 +7886,6 @@
         <w:rPr>
           <w:rStyle w:val="Strong"/>
         </w:rPr>
-        <w:lastRenderedPageBreak/>
         <w:t>Information resource</w:t>
       </w:r>
       <w:r>
@@ -8032,6 +8169,7 @@
         <w:rPr>
           <w:rStyle w:val="Strong"/>
         </w:rPr>
+        <w:lastRenderedPageBreak/>
         <w:t>Specification</w:t>
       </w:r>
       <w:r>
@@ -8096,7 +8234,6 @@
     </w:p>
     <w:p>
       <w:r>
-        <w:lastRenderedPageBreak/>
         <w:t>Franklin, Michael, Halevy, Alon, and Maier, David, 2005, From databases to dataspaces: a new ab-straction for information management: ACM SIGMOD Record, V. 34, No. 4, ISSN:0163-5808.</w:t>
       </w:r>
     </w:p>
@@ -8275,7 +8412,7 @@
       <w:rPr>
         <w:noProof/>
       </w:rPr>
-      <w:t>12</w:t>
+      <w:t>17</w:t>
     </w:r>
     <w:r>
       <w:rPr>
@@ -13993,7 +14130,7 @@
 </file>
 
 <file path=customXml/itemProps4.xml><?xml version="1.0" encoding="utf-8"?>
-<ds:datastoreItem xmlns:ds="http://schemas.openxmlformats.org/officeDocument/2006/customXml" ds:itemID="{9560F16C-7E50-45F5-A6B7-ECCFF1D08B8B}">
+<ds:datastoreItem xmlns:ds="http://schemas.openxmlformats.org/officeDocument/2006/customXml" ds:itemID="{B94DEEC4-469E-4DAA-ACF5-8CC20B253644}">
   <ds:schemaRefs>
     <ds:schemaRef ds:uri="http://schemas.openxmlformats.org/officeDocument/2006/bibliography"/>
   </ds:schemaRefs>
@@ -14001,7 +14138,7 @@
 </file>
 
 <file path=customXml/itemProps5.xml><?xml version="1.0" encoding="utf-8"?>
-<ds:datastoreItem xmlns:ds="http://schemas.openxmlformats.org/officeDocument/2006/customXml" ds:itemID="{BE28BA3B-95D5-4FE2-A218-55A499DD9273}">
+<ds:datastoreItem xmlns:ds="http://schemas.openxmlformats.org/officeDocument/2006/customXml" ds:itemID="{CF6116A0-8749-4E5F-838C-0E7DBE1995EF}">
   <ds:schemaRefs>
     <ds:schemaRef ds:uri="http://schemas.openxmlformats.org/officeDocument/2006/bibliography"/>
   </ds:schemaRefs>

</xml_diff>